<commit_message>
ECO - in work
</commit_message>
<xml_diff>
--- a/economics/дз v3.docx
+++ b/economics/дз v3.docx
@@ -559,7 +559,7 @@
     </w:p>
     <w:p>
       <w:pPr>
-        <w:pStyle w:val="1296"/>
+        <w:pStyle w:val="1300"/>
         <w:spacing w:before="700" w:after="240"/>
         <w:shd w:val="clear" w:color="auto" w:fill="ffffff"/>
         <w:rPr>
@@ -587,7 +587,7 @@
     </w:p>
     <w:p>
       <w:pPr>
-        <w:pStyle w:val="1296"/>
+        <w:pStyle w:val="1300"/>
         <w:jc w:val="center"/>
         <w:spacing w:before="700" w:after="0" w:afterAutospacing="0" w:line="360" w:lineRule="auto"/>
         <w:shd w:val="clear" w:color="auto" w:fill="ffffff"/>
@@ -627,7 +627,7 @@
     </w:p>
     <w:p>
       <w:pPr>
-        <w:pStyle w:val="1296"/>
+        <w:pStyle w:val="1300"/>
         <w:jc w:val="center"/>
         <w:spacing w:before="0" w:beforeAutospacing="0" w:after="0" w:afterAutospacing="0" w:line="360" w:lineRule="auto"/>
         <w:shd w:val="clear" w:color="auto" w:fill="ffffff"/>
@@ -676,7 +676,7 @@
     </w:p>
     <w:p>
       <w:pPr>
-        <w:pStyle w:val="1296"/>
+        <w:pStyle w:val="1300"/>
         <w:jc w:val="center"/>
         <w:spacing w:before="0" w:beforeAutospacing="0" w:after="0" w:afterAutospacing="0" w:line="360" w:lineRule="auto"/>
         <w:shd w:val="clear" w:color="auto" w:fill="ffffff"/>
@@ -705,7 +705,7 @@
     </w:p>
     <w:p>
       <w:pPr>
-        <w:pStyle w:val="1296"/>
+        <w:pStyle w:val="1300"/>
         <w:ind w:firstLine="0"/>
         <w:spacing w:line="360" w:lineRule="auto"/>
         <w:shd w:val="clear" w:color="auto" w:fill="ffffff"/>
@@ -783,7 +783,7 @@
     </w:p>
     <w:p>
       <w:pPr>
-        <w:pStyle w:val="1296"/>
+        <w:pStyle w:val="1300"/>
         <w:jc w:val="both"/>
         <w:spacing w:line="360" w:lineRule="auto"/>
         <w:shd w:val="clear" w:color="auto" w:fill="ffffff"/>
@@ -810,7 +810,7 @@
     </w:p>
     <w:p>
       <w:pPr>
-        <w:pStyle w:val="1296"/>
+        <w:pStyle w:val="1300"/>
         <w:jc w:val="both"/>
         <w:spacing w:line="360" w:lineRule="auto"/>
         <w:shd w:val="clear" w:color="auto" w:fill="ffffff"/>
@@ -1799,7 +1799,7 @@
     </w:p>
     <w:p>
       <w:pPr>
-        <w:pStyle w:val="1114"/>
+        <w:pStyle w:val="1118"/>
         <w:ind w:firstLine="0"/>
         <w:jc w:val="center"/>
         <w:rPr>
@@ -1824,17 +1824,9 @@
         <w:rPr>
           <w:b/>
           <w:bCs/>
-          <w:sz w:val="28"/>
-          <w:szCs w:val="28"/>
-          <w:highlight w:val="none"/>
         </w:rPr>
       </w:r>
-      <w:r>
-        <w:rPr>
-          <w:b/>
-          <w:bCs/>
-        </w:rPr>
-      </w:r>
+      <w:r/>
     </w:p>
     <w:p>
       <w:pPr>
@@ -2037,7 +2029,7 @@
     </w:p>
     <w:p>
       <w:pPr>
-        <w:pStyle w:val="1132"/>
+        <w:pStyle w:val="1136"/>
         <w:numPr>
           <w:ilvl w:val="0"/>
           <w:numId w:val="221"/>
@@ -2084,7 +2076,7 @@
     </w:p>
     <w:p>
       <w:pPr>
-        <w:pStyle w:val="1132"/>
+        <w:pStyle w:val="1136"/>
         <w:numPr>
           <w:ilvl w:val="0"/>
           <w:numId w:val="221"/>
@@ -2131,7 +2123,7 @@
     </w:p>
     <w:p>
       <w:pPr>
-        <w:pStyle w:val="1132"/>
+        <w:pStyle w:val="1136"/>
         <w:numPr>
           <w:ilvl w:val="0"/>
           <w:numId w:val="221"/>
@@ -2283,7 +2275,7 @@
     </w:p>
     <w:p>
       <w:pPr>
-        <w:pStyle w:val="1114"/>
+        <w:pStyle w:val="1118"/>
         <w:rPr>
           <w:sz w:val="28"/>
           <w:szCs w:val="28"/>
@@ -2349,6 +2341,7 @@
           <w:highlight w:val="none"/>
         </w:rPr>
       </w:r>
+      <w:r/>
     </w:p>
     <w:p>
       <w:pPr>
@@ -2392,15 +2385,7 @@
           <w:highlight w:val="none"/>
         </w:rPr>
       </w:r>
-      <w:r>
-        <w:rPr>
-          <w:b w:val="0"/>
-          <w:bCs w:val="0"/>
-          <w:sz w:val="28"/>
-          <w:szCs w:val="28"/>
-          <w:highlight w:val="none"/>
-        </w:rPr>
-      </w:r>
+      <w:r/>
     </w:p>
     <w:p>
       <w:pPr>
@@ -2423,7 +2408,17 @@
           <w:szCs w:val="28"/>
           <w:highlight w:val="none"/>
         </w:rPr>
-        <w:t xml:space="preserve">Несмотря на все плюсы такого строгого подхода оказалось, что во многих случаях как разработчикам, так и заказчику сложно четко и полно сформулировать требования к проектируемой системе. Более того, даже если удается достаточно четко описать исходные требования, в процессе выясняется, что заказчик недоволен проделанной работой из-за недопонимания с разработчиками или в силу переоценки собственных требований и ожиданий [5].</w:t>
+        <w:t xml:space="preserve">Несмотря на все плюсы такого строгого подхода оказалось, что во многих случаях как разработчикам, так и заказчику сложно четко и полно сформулировать требования к проект</w:t>
+      </w:r>
+      <w:r>
+        <w:rPr>
+          <w:b w:val="0"/>
+          <w:bCs w:val="0"/>
+          <w:sz w:val="28"/>
+          <w:szCs w:val="28"/>
+          <w:highlight w:val="none"/>
+        </w:rPr>
+        <w:t xml:space="preserve">ируемой системе. Более того, даже если удается достаточно четко описать исходные требования, в процессе выясняется, что заказчик недоволен проделанной работой из-за недопонимания с разработчиками или в силу переоценки собственных требований и ожиданий [5].</w:t>
       </w:r>
       <w:r>
         <w:rPr>
@@ -2434,6 +2429,7 @@
           <w:highlight w:val="none"/>
         </w:rPr>
       </w:r>
+      <w:r/>
     </w:p>
     <w:p>
       <w:pPr>
@@ -2467,6 +2463,7 @@
           <w:highlight w:val="none"/>
         </w:rPr>
       </w:r>
+      <w:r/>
     </w:p>
     <w:p>
       <w:pPr>
@@ -2500,31 +2497,11 @@
           <w:highlight w:val="none"/>
         </w:rPr>
       </w:r>
-      <w:r>
-        <w:rPr>
-          <w:highlight w:val="none"/>
-        </w:rPr>
-      </w:r>
-      <w:r>
-        <w:rPr>
-          <w:highlight w:val="none"/>
-          <w14:ligatures w14:val="none"/>
-        </w:rPr>
-      </w:r>
       <w:r/>
-      <w:r>
-        <w:rPr>
-          <w:b w:val="0"/>
-          <w:bCs w:val="0"/>
-          <w:sz w:val="28"/>
-          <w:szCs w:val="28"/>
-          <w:highlight w:val="none"/>
-        </w:rPr>
-      </w:r>
     </w:p>
     <w:p>
       <w:pPr>
-        <w:pStyle w:val="1114"/>
+        <w:pStyle w:val="1118"/>
         <w:rPr>
           <w:highlight w:val="none"/>
           <w14:ligatures w14:val="none"/>
@@ -2541,13 +2518,14 @@
           <w:highlight w:val="none"/>
         </w:rPr>
       </w:r>
+      <w:r/>
     </w:p>
     <w:p>
       <w:pPr>
         <w:jc w:val="both"/>
         <w:spacing w:line="360" w:lineRule="auto"/>
         <w:rPr>
-          <w:rStyle w:val="1297"/>
+          <w:rStyle w:val="1301"/>
           <w14:ligatures w14:val="none"/>
         </w:rPr>
       </w:pPr>
@@ -2556,23 +2534,24 @@
       </w:r>
       <w:r>
         <w:rPr>
-          <w:rStyle w:val="1297"/>
+          <w:rStyle w:val="1301"/>
         </w:rPr>
         <w:t xml:space="preserve">Каскадная модель (водопадная модель, waterfall model) — модель процесса разработки программного обеспечения, в которой процесс разработки выглядит как поток, последовательно проходящий фазы анализа требований, проектирования, реал</w:t>
       </w:r>
       <w:r>
         <w:rPr>
-          <w:rStyle w:val="1297"/>
+          <w:rStyle w:val="1301"/>
         </w:rPr>
         <w:t xml:space="preserve">изации, тестирования, интеграции и др.</w:t>
       </w:r>
       <w:r>
         <w:rPr>
-          <w:rStyle w:val="1297"/>
+          <w:rStyle w:val="1301"/>
           <w:highlight w:val="none"/>
           <w14:ligatures w14:val="none"/>
         </w:rPr>
       </w:r>
+      <w:r/>
     </w:p>
     <w:p>
       <w:pPr>
@@ -2580,20 +2559,20 @@
         <w:jc w:val="both"/>
         <w:spacing w:line="360" w:lineRule="auto"/>
         <w:rPr>
-          <w:rStyle w:val="1297"/>
+          <w:rStyle w:val="1301"/>
           <w:sz w:val="28"/>
           <w:szCs w:val="28"/>
         </w:rPr>
       </w:pPr>
       <w:r>
         <w:rPr>
-          <w:rStyle w:val="1297"/>
+          <w:rStyle w:val="1301"/>
         </w:rPr>
         <w:t xml:space="preserve">Для классической модели разработки программного обеспечения </w:t>
       </w:r>
       <w:r>
         <w:rPr>
-          <w:rStyle w:val="1297"/>
+          <w:rStyle w:val="1301"/>
           <w:sz w:val="28"/>
           <w:szCs w:val="28"/>
         </w:rPr>
@@ -2601,15 +2580,16 @@
       </w:r>
       <w:r>
         <w:rPr>
-          <w:rStyle w:val="1297"/>
+          <w:rStyle w:val="1301"/>
           <w:sz w:val="28"/>
           <w:szCs w:val="28"/>
         </w:rPr>
       </w:r>
+      <w:r/>
     </w:p>
     <w:p>
       <w:pPr>
-        <w:pStyle w:val="1132"/>
+        <w:pStyle w:val="1136"/>
         <w:numPr>
           <w:ilvl w:val="0"/>
           <w:numId w:val="222"/>
@@ -2618,14 +2598,14 @@
         <w:jc w:val="both"/>
         <w:spacing w:line="360" w:lineRule="auto"/>
         <w:rPr>
-          <w:rStyle w:val="1297"/>
+          <w:rStyle w:val="1301"/>
           <w:sz w:val="28"/>
           <w:szCs w:val="28"/>
         </w:rPr>
       </w:pPr>
       <w:r>
         <w:rPr>
-          <w:rStyle w:val="1297"/>
+          <w:rStyle w:val="1301"/>
           <w:sz w:val="28"/>
           <w:szCs w:val="28"/>
         </w:rPr>
@@ -2633,15 +2613,16 @@
       </w:r>
       <w:r>
         <w:rPr>
-          <w:rStyle w:val="1297"/>
+          <w:rStyle w:val="1301"/>
           <w:sz w:val="28"/>
           <w:szCs w:val="28"/>
         </w:rPr>
       </w:r>
+      <w:r/>
     </w:p>
     <w:p>
       <w:pPr>
-        <w:pStyle w:val="1132"/>
+        <w:pStyle w:val="1136"/>
         <w:numPr>
           <w:ilvl w:val="0"/>
           <w:numId w:val="222"/>
@@ -2650,21 +2631,21 @@
         <w:jc w:val="both"/>
         <w:spacing w:line="360" w:lineRule="auto"/>
         <w:rPr>
-          <w:rStyle w:val="1297"/>
+          <w:rStyle w:val="1301"/>
           <w:sz w:val="28"/>
           <w:szCs w:val="28"/>
         </w:rPr>
       </w:pPr>
       <w:r>
         <w:rPr>
-          <w:rStyle w:val="1297"/>
+          <w:rStyle w:val="1301"/>
           <w:sz w:val="28"/>
           <w:szCs w:val="28"/>
         </w:rPr>
       </w:r>
       <w:r>
         <w:rPr>
-          <w:rStyle w:val="1297"/>
+          <w:rStyle w:val="1301"/>
           <w:sz w:val="28"/>
           <w:szCs w:val="28"/>
         </w:rPr>
@@ -2672,15 +2653,16 @@
       </w:r>
       <w:r>
         <w:rPr>
-          <w:rStyle w:val="1297"/>
+          <w:rStyle w:val="1301"/>
           <w:sz w:val="28"/>
           <w:szCs w:val="28"/>
         </w:rPr>
       </w:r>
+      <w:r/>
     </w:p>
     <w:p>
       <w:pPr>
-        <w:pStyle w:val="1132"/>
+        <w:pStyle w:val="1136"/>
         <w:numPr>
           <w:ilvl w:val="0"/>
           <w:numId w:val="222"/>
@@ -2689,21 +2671,21 @@
         <w:jc w:val="both"/>
         <w:spacing w:line="360" w:lineRule="auto"/>
         <w:rPr>
-          <w:rStyle w:val="1297"/>
+          <w:rStyle w:val="1301"/>
           <w:sz w:val="28"/>
           <w:szCs w:val="28"/>
         </w:rPr>
       </w:pPr>
       <w:r>
         <w:rPr>
-          <w:rStyle w:val="1297"/>
+          <w:rStyle w:val="1301"/>
           <w:sz w:val="28"/>
           <w:szCs w:val="28"/>
         </w:rPr>
       </w:r>
       <w:r>
         <w:rPr>
-          <w:rStyle w:val="1297"/>
+          <w:rStyle w:val="1301"/>
           <w:sz w:val="28"/>
           <w:szCs w:val="28"/>
         </w:rPr>
@@ -2711,15 +2693,16 @@
       </w:r>
       <w:r>
         <w:rPr>
-          <w:rStyle w:val="1297"/>
+          <w:rStyle w:val="1301"/>
           <w:sz w:val="28"/>
           <w:szCs w:val="28"/>
         </w:rPr>
       </w:r>
+      <w:r/>
     </w:p>
     <w:p>
       <w:pPr>
-        <w:pStyle w:val="1132"/>
+        <w:pStyle w:val="1136"/>
         <w:numPr>
           <w:ilvl w:val="0"/>
           <w:numId w:val="222"/>
@@ -2728,21 +2711,21 @@
         <w:jc w:val="both"/>
         <w:spacing w:line="360" w:lineRule="auto"/>
         <w:rPr>
-          <w:rStyle w:val="1297"/>
+          <w:rStyle w:val="1301"/>
           <w:sz w:val="28"/>
           <w:szCs w:val="28"/>
         </w:rPr>
       </w:pPr>
       <w:r>
         <w:rPr>
-          <w:rStyle w:val="1297"/>
+          <w:rStyle w:val="1301"/>
           <w:sz w:val="28"/>
           <w:szCs w:val="28"/>
         </w:rPr>
       </w:r>
       <w:r>
         <w:rPr>
-          <w:rStyle w:val="1297"/>
+          <w:rStyle w:val="1301"/>
           <w:sz w:val="28"/>
           <w:szCs w:val="28"/>
         </w:rPr>
@@ -2750,15 +2733,16 @@
       </w:r>
       <w:r>
         <w:rPr>
-          <w:rStyle w:val="1297"/>
+          <w:rStyle w:val="1301"/>
           <w:sz w:val="28"/>
           <w:szCs w:val="28"/>
         </w:rPr>
       </w:r>
+      <w:r/>
     </w:p>
     <w:p>
       <w:pPr>
-        <w:pStyle w:val="1132"/>
+        <w:pStyle w:val="1136"/>
         <w:numPr>
           <w:ilvl w:val="0"/>
           <w:numId w:val="222"/>
@@ -2767,21 +2751,21 @@
         <w:jc w:val="both"/>
         <w:spacing w:line="360" w:lineRule="auto"/>
         <w:rPr>
-          <w:rStyle w:val="1297"/>
+          <w:rStyle w:val="1301"/>
           <w:sz w:val="28"/>
           <w:szCs w:val="28"/>
         </w:rPr>
       </w:pPr>
       <w:r>
         <w:rPr>
-          <w:rStyle w:val="1297"/>
+          <w:rStyle w:val="1301"/>
           <w:sz w:val="28"/>
           <w:szCs w:val="28"/>
         </w:rPr>
       </w:r>
       <w:r>
         <w:rPr>
-          <w:rStyle w:val="1297"/>
+          <w:rStyle w:val="1301"/>
           <w:sz w:val="28"/>
           <w:szCs w:val="28"/>
         </w:rPr>
@@ -2789,7 +2773,7 @@
       </w:r>
       <w:r>
         <w:rPr>
-          <w:rStyle w:val="1297"/>
+          <w:rStyle w:val="1301"/>
           <w:sz w:val="28"/>
           <w:szCs w:val="28"/>
         </w:rPr>
@@ -2804,24 +2788,12 @@
       </w:r>
       <w:r>
         <w:rPr>
-          <w:rStyle w:val="1297"/>
+          <w:rStyle w:val="1301"/>
           <w:sz w:val="28"/>
           <w:szCs w:val="28"/>
         </w:rPr>
       </w:r>
-      <w:r>
-        <w:rPr>
-          <w:sz w:val="28"/>
-          <w:szCs w:val="28"/>
-        </w:rPr>
-      </w:r>
-      <w:r>
-        <w:rPr>
-          <w:rStyle w:val="1297"/>
-          <w:sz w:val="28"/>
-          <w:szCs w:val="28"/>
-        </w:rPr>
-      </w:r>
+      <w:r/>
     </w:p>
     <w:p>
       <w:pPr>
@@ -2850,6 +2822,7 @@
           <w:highlight w:val="none"/>
         </w:rPr>
       </w:r>
+      <w:r/>
     </w:p>
     <w:p>
       <w:pPr>
@@ -2942,13 +2915,7 @@
           <w:highlight w:val="none"/>
         </w:rPr>
       </w:r>
-      <w:r>
-        <w:rPr>
-          <w:sz w:val="28"/>
-          <w:szCs w:val="28"/>
-          <w:highlight w:val="none"/>
-        </w:rPr>
-      </w:r>
+      <w:r/>
     </w:p>
     <w:p>
       <w:pPr>
@@ -2976,6 +2943,7 @@
           <w:highlight w:val="none"/>
         </w:rPr>
       </w:r>
+      <w:r/>
     </w:p>
     <w:p>
       <w:pPr>
@@ -3004,6 +2972,7 @@
           <w:highlight w:val="none"/>
         </w:rPr>
       </w:r>
+      <w:r/>
     </w:p>
     <w:p>
       <w:pPr>
@@ -3011,7 +2980,7 @@
         <w:jc w:val="both"/>
         <w:spacing w:line="360" w:lineRule="auto"/>
         <w:rPr>
-          <w:rStyle w:val="1297"/>
+          <w:rStyle w:val="1301"/>
           <w:sz w:val="28"/>
           <w:szCs w:val="28"/>
         </w:rPr>
@@ -3096,13 +3065,7 @@
           <w:highlight w:val="none"/>
         </w:rPr>
       </w:r>
-      <w:r>
-        <w:rPr>
-          <w:sz w:val="28"/>
-          <w:szCs w:val="28"/>
-          <w:highlight w:val="none"/>
-        </w:rPr>
-      </w:r>
+      <w:r/>
     </w:p>
     <w:p>
       <w:pPr>
@@ -3130,6 +3093,7 @@
           <w:highlight w:val="none"/>
         </w:rPr>
       </w:r>
+      <w:r/>
     </w:p>
     <w:p>
       <w:pPr>
@@ -3158,10 +3122,11 @@
           <w:highlight w:val="none"/>
         </w:rPr>
       </w:r>
+      <w:r/>
     </w:p>
     <w:p>
       <w:pPr>
-        <w:pStyle w:val="1132"/>
+        <w:pStyle w:val="1136"/>
         <w:numPr>
           <w:ilvl w:val="0"/>
           <w:numId w:val="223"/>
@@ -3185,31 +3150,11 @@
           <w:highlight w:val="none"/>
         </w:rPr>
       </w:r>
-      <w:r>
-        <w:rPr>
-          <w:sz w:val="28"/>
-          <w:szCs w:val="28"/>
-          <w:highlight w:val="none"/>
-        </w:rPr>
-      </w:r>
-      <w:r>
-        <w:rPr>
-          <w:sz w:val="28"/>
-          <w:szCs w:val="28"/>
-          <w:highlight w:val="none"/>
-        </w:rPr>
-      </w:r>
-      <w:r>
-        <w:rPr>
-          <w:sz w:val="28"/>
-          <w:szCs w:val="28"/>
-          <w:highlight w:val="none"/>
-        </w:rPr>
-      </w:r>
+      <w:r/>
     </w:p>
     <w:p>
       <w:pPr>
-        <w:pStyle w:val="1132"/>
+        <w:pStyle w:val="1136"/>
         <w:numPr>
           <w:ilvl w:val="0"/>
           <w:numId w:val="223"/>
@@ -3233,31 +3178,11 @@
           <w:highlight w:val="none"/>
         </w:rPr>
       </w:r>
-      <w:r>
-        <w:rPr>
-          <w:sz w:val="28"/>
-          <w:szCs w:val="28"/>
-          <w:highlight w:val="none"/>
-        </w:rPr>
-      </w:r>
-      <w:r>
-        <w:rPr>
-          <w:sz w:val="28"/>
-          <w:szCs w:val="28"/>
-          <w:highlight w:val="none"/>
-        </w:rPr>
-      </w:r>
-      <w:r>
-        <w:rPr>
-          <w:sz w:val="28"/>
-          <w:szCs w:val="28"/>
-          <w:highlight w:val="none"/>
-        </w:rPr>
-      </w:r>
+      <w:r/>
     </w:p>
     <w:p>
       <w:pPr>
-        <w:pStyle w:val="1132"/>
+        <w:pStyle w:val="1136"/>
         <w:numPr>
           <w:ilvl w:val="0"/>
           <w:numId w:val="223"/>
@@ -3286,6 +3211,19 @@
           <w:highlight w:val="none"/>
         </w:rPr>
       </w:r>
+      <w:r/>
+    </w:p>
+    <w:p>
+      <w:pPr>
+        <w:jc w:val="both"/>
+        <w:spacing w:line="360" w:lineRule="auto"/>
+        <w:shd w:val="nil" w:color="000000"/>
+        <w:rPr>
+          <w:sz w:val="28"/>
+          <w:szCs w:val="28"/>
+          <w:highlight w:val="none"/>
+        </w:rPr>
+      </w:pPr>
       <w:r>
         <w:rPr>
           <w:sz w:val="28"/>
@@ -3300,18 +3238,26 @@
           <w:highlight w:val="none"/>
         </w:rPr>
       </w:r>
+      <w:r/>
     </w:p>
     <w:p>
       <w:pPr>
-        <w:jc w:val="both"/>
+        <w:pStyle w:val="1118"/>
         <w:spacing w:line="360" w:lineRule="auto"/>
-        <w:shd w:val="nil" w:color="000000"/>
         <w:rPr>
           <w:sz w:val="28"/>
           <w:szCs w:val="28"/>
           <w:highlight w:val="none"/>
         </w:rPr>
       </w:pPr>
+      <w:r>
+        <w:rPr>
+          <w:sz w:val="28"/>
+          <w:szCs w:val="28"/>
+          <w:highlight w:val="none"/>
+        </w:rPr>
+        <w:t xml:space="preserve">1.2 Гибкая модель разработки ПО</w:t>
+      </w:r>
       <w:r>
         <w:rPr>
           <w:sz w:val="28"/>
@@ -3321,15 +3267,790 @@
       </w:r>
       <w:r>
         <w:rPr>
-          <w:sz w:val="28"/>
-          <w:szCs w:val="28"/>
           <w:highlight w:val="none"/>
         </w:rPr>
       </w:r>
     </w:p>
     <w:p>
       <w:pPr>
-        <w:pStyle w:val="1114"/>
+        <w:pStyle w:val="1302"/>
+        <w:jc w:val="both"/>
+        <w:rPr>
+          <w:highlight w:val="none"/>
+          <w14:ligatures w14:val="none"/>
+        </w:rPr>
+      </w:pPr>
+      <w:r>
+        <w:tab/>
+      </w:r>
+      <w:r>
+        <w:t xml:space="preserve">Agile — это итеративный подход к управлению проектами и разработке программного обеспечения, который помогает командам быстрее и с меньшими проблемами поставлять ценность клиентам. Вместо того чтобы выпускать весь продукт целиком, команда, следующая принцип</w:t>
+      </w:r>
+      <w:r>
+        <w:t xml:space="preserve">ам Agile, выполняет работу в рамках небольших, но удобных инкрементов. Требования, планы и результаты оцениваются непрерывно, благодаря чему команды могут быстро реагировать на изменения [8]. </w:t>
+      </w:r>
+      <w:r/>
+      <w:r/>
+      <w:r>
+        <w:rPr>
+          <w:highlight w:val="none"/>
+        </w:rPr>
+      </w:r>
+      <w:r>
+        <w:rPr>
+          <w:highlight w:val="none"/>
+        </w:rPr>
+      </w:r>
+      <w:r>
+        <w:rPr>
+          <w:highlight w:val="none"/>
+        </w:rPr>
+      </w:r>
+      <w:r>
+        <w:rPr>
+          <w:highlight w:val="none"/>
+        </w:rPr>
+      </w:r>
+      <w:r>
+        <w:rPr>
+          <w:highlight w:val="none"/>
+          <w14:ligatures w14:val="none"/>
+        </w:rPr>
+      </w:r>
+    </w:p>
+    <w:p>
+      <w:pPr>
+        <w:pStyle w:val="1302"/>
+        <w:ind w:firstLine="708"/>
+        <w:jc w:val="both"/>
+        <w:rPr>
+          <w:highlight w:val="none"/>
+        </w:rPr>
+      </w:pPr>
+      <w:r>
+        <w:rPr>
+          <w:highlight w:val="none"/>
+        </w:rPr>
+        <w:t xml:space="preserve">При использовании традиционного каскадного подхода к разработке один специалист заканчивает работу над проектом и передает эстафету следующему, самоустраняясь от участия в дальнейшем процессе. В отличие от этой модели, agile предполагает активное взаимодейс</w:t>
+      </w:r>
+      <w:r>
+        <w:rPr>
+          <w:highlight w:val="none"/>
+        </w:rPr>
+        <w:t xml:space="preserve">твие между участниками многофункциональных команд. В основе agile лежат открытое общение, совместная работа, адаптация и доверительные отношения между участниками команды. Хотя обычно за расстановку приоритетов между поставляемыми функциями отвечает руковод</w:t>
+      </w:r>
+      <w:r>
+        <w:rPr>
+          <w:highlight w:val="none"/>
+        </w:rPr>
+        <w:t xml:space="preserve">итель проекта или владелец продукта, то, как будет выполняться работа, решает команда. Она самостоятельно выбирает, какие части работы выполнить и как разделить обязанности между участниками.</w:t>
+      </w:r>
+      <w:r>
+        <w:rPr>
+          <w:highlight w:val="none"/>
+        </w:rPr>
+      </w:r>
+    </w:p>
+    <w:p>
+      <w:pPr>
+        <w:pStyle w:val="1302"/>
+        <w:ind w:firstLine="708"/>
+        <w:jc w:val="both"/>
+        <w:rPr>
+          <w:highlight w:val="none"/>
+        </w:rPr>
+      </w:pPr>
+      <w:r>
+        <w:rPr>
+          <w:highlight w:val="none"/>
+        </w:rPr>
+        <w:t xml:space="preserve">Процесс разработки при следовании agile схемотично изобржен на рисунке 3.</w:t>
+      </w:r>
+      <w:r>
+        <w:rPr>
+          <w:highlight w:val="none"/>
+        </w:rPr>
+      </w:r>
+    </w:p>
+    <w:p>
+      <w:pPr>
+        <w:pStyle w:val="1302"/>
+        <w:ind w:firstLine="0"/>
+        <w:jc w:val="both"/>
+        <w:rPr>
+          <w:highlight w:val="none"/>
+        </w:rPr>
+      </w:pPr>
+      <w:r>
+        <w:rPr>
+          <w:highlight w:val="none"/>
+        </w:rPr>
+      </w:r>
+      <w:r>
+        <mc:AlternateContent>
+          <mc:Choice Requires="wpg">
+            <w:drawing>
+              <wp:inline xmlns:wp="http://schemas.openxmlformats.org/drawingml/2006/wordprocessingDrawing" distT="0" distB="0" distL="0" distR="0">
+                <wp:extent cx="5940425" cy="2886454"/>
+                <wp:effectExtent l="0" t="0" r="0" b="0"/>
+                <wp:docPr id="4" name=""/>
+                <wp:cNvGraphicFramePr>
+                  <a:graphicFrameLocks xmlns:a="http://schemas.openxmlformats.org/drawingml/2006/main" noChangeAspect="1"/>
+                </wp:cNvGraphicFramePr>
+                <a:graphic xmlns:a="http://schemas.openxmlformats.org/drawingml/2006/main">
+                  <a:graphicData uri="http://schemas.openxmlformats.org/drawingml/2006/picture">
+                    <pic:pic xmlns:pic="http://schemas.openxmlformats.org/drawingml/2006/picture">
+                      <pic:nvPicPr>
+                        <pic:cNvPr id="1212046004" name=""/>
+                        <pic:cNvPicPr>
+                          <a:picLocks noChangeAspect="1"/>
+                        </pic:cNvPicPr>
+                        <pic:nvPr/>
+                      </pic:nvPicPr>
+                      <pic:blipFill>
+                        <a:blip r:embed="rId15"/>
+                        <a:stretch/>
+                      </pic:blipFill>
+                      <pic:spPr bwMode="auto">
+                        <a:xfrm>
+                          <a:off x="0" y="0"/>
+                          <a:ext cx="5940424" cy="2886453"/>
+                        </a:xfrm>
+                        <a:prstGeom prst="rect">
+                          <a:avLst/>
+                        </a:prstGeom>
+                      </pic:spPr>
+                    </pic:pic>
+                  </a:graphicData>
+                </a:graphic>
+              </wp:inline>
+            </w:drawing>
+          </mc:Choice>
+          <mc:Fallback>
+            <w:pict>
+              <v:shapetype type="#_x0000_t75" o:spt="75" coordsize="21600,21600" o:preferrelative="t" path="m@4@5l@4@11@9@11@9@5xe">
+                <v:formulas>
+                  <v:f eqn="if lineDrawn pixelLineWidth 0"/>
+                  <v:f eqn="sum @0 1 0"/>
+                  <v:f eqn="sum 0 0 @1"/>
+                  <v:f eqn="prod @2 1 2"/>
+                  <v:f eqn="prod @3 21600 pixelWidth"/>
+                  <v:f eqn="prod @3 21600 pixelHeight"/>
+                  <v:f eqn="sum @0 0 1"/>
+                  <v:f eqn="prod @6 1 2"/>
+                  <v:f eqn="prod @7 21600 pixelWidth"/>
+                  <v:f eqn="sum @8 21600 0"/>
+                  <v:f eqn="prod @7 21600 pixelHeight"/>
+                  <v:f eqn="sum @10 21600 0"/>
+                </v:formulas>
+              </v:shapetype>
+              <v:shape id="_x0000_i3" o:spid="_x0000_s3" type="#_x0000_t75" style="width:467.8pt;height:227.3pt;mso-wrap-distance-left:0.0pt;mso-wrap-distance-top:0.0pt;mso-wrap-distance-right:0.0pt;mso-wrap-distance-bottom:0.0pt;" stroked="false">
+                <v:path textboxrect="0,0,0,0"/>
+                <v:imagedata r:id="rId15" o:title=""/>
+              </v:shape>
+            </w:pict>
+          </mc:Fallback>
+        </mc:AlternateContent>
+      </w:r>
+      <w:r>
+        <w:rPr>
+          <w:highlight w:val="none"/>
+        </w:rPr>
+      </w:r>
+      <w:r>
+        <w:rPr>
+          <w:highlight w:val="none"/>
+        </w:rPr>
+      </w:r>
+    </w:p>
+    <w:p>
+      <w:pPr>
+        <w:pStyle w:val="1302"/>
+        <w:jc w:val="center"/>
+      </w:pPr>
+      <w:r>
+        <w:rPr>
+          <w:highlight w:val="none"/>
+        </w:rPr>
+        <w:t xml:space="preserve">Рисунок 3 — </w:t>
+      </w:r>
+      <w:r>
+        <w:rPr>
+          <w:highlight w:val="none"/>
+        </w:rPr>
+        <w:t xml:space="preserve">Процесс разработки продукта по гибкой методологии Agile</w:t>
+      </w:r>
+      <w:r>
+        <w:rPr>
+          <w:highlight w:val="none"/>
+        </w:rPr>
+      </w:r>
+      <w:r>
+        <w:rPr>
+          <w:highlight w:val="none"/>
+        </w:rPr>
+      </w:r>
+    </w:p>
+    <w:p>
+      <w:pPr>
+        <w:pStyle w:val="1302"/>
+        <w:ind w:firstLine="708"/>
+        <w:jc w:val="both"/>
+        <w:rPr>
+          <w:highlight w:val="none"/>
+          <w14:ligatures w14:val="none"/>
+        </w:rPr>
+      </w:pPr>
+      <w:r>
+        <w:rPr>
+          <w:highlight w:val="none"/>
+        </w:rPr>
+        <w:t xml:space="preserve">Agile не сводится к ряду собраний и конкретных приемов разработки. Agile — это группа методологий, в каждой из которых прослеживается стремление к безостановочному выполнению циклов обратной связи и непрерывному совершенствованию.</w:t>
+      </w:r>
+      <w:r>
+        <w:rPr>
+          <w:highlight w:val="none"/>
+        </w:rPr>
+      </w:r>
+      <w:r>
+        <w:rPr>
+          <w:highlight w:val="none"/>
+        </w:rPr>
+      </w:r>
+      <w:r>
+        <w:rPr>
+          <w:highlight w:val="none"/>
+        </w:rPr>
+      </w:r>
+      <w:r/>
+    </w:p>
+    <w:p>
+      <w:pPr>
+        <w:pStyle w:val="1302"/>
+        <w:ind w:firstLine="708"/>
+        <w:jc w:val="both"/>
+        <w:rPr>
+          <w:highlight w:val="none"/>
+          <w14:ligatures w14:val="none"/>
+        </w:rPr>
+      </w:pPr>
+      <w:r>
+        <w:rPr>
+          <w:highlight w:val="none"/>
+        </w:rPr>
+        <w:t xml:space="preserve">В основе всех методик применения agile лежат правила, сформулированные в так называемом  «Манифесте Agile» [9]:</w:t>
+      </w:r>
+      <w:r>
+        <w:rPr>
+          <w:highlight w:val="none"/>
+        </w:rPr>
+      </w:r>
+    </w:p>
+    <w:p>
+      <w:pPr>
+        <w:pStyle w:val="1302"/>
+        <w:numPr>
+          <w:ilvl w:val="0"/>
+          <w:numId w:val="224"/>
+        </w:numPr>
+        <w:ind w:firstLine="708"/>
+        <w:jc w:val="both"/>
+      </w:pPr>
+      <w:r>
+        <w:rPr>
+          <w:highlight w:val="none"/>
+        </w:rPr>
+        <w:t xml:space="preserve">люди и взаимодействие важнее процессов и инструментов;</w:t>
+      </w:r>
+      <w:r>
+        <w:rPr>
+          <w:highlight w:val="none"/>
+        </w:rPr>
+      </w:r>
+    </w:p>
+    <w:p>
+      <w:pPr>
+        <w:pStyle w:val="1302"/>
+        <w:numPr>
+          <w:ilvl w:val="0"/>
+          <w:numId w:val="224"/>
+        </w:numPr>
+        <w:ind w:firstLine="708"/>
+        <w:jc w:val="both"/>
+      </w:pPr>
+      <w:r>
+        <w:rPr>
+          <w:highlight w:val="none"/>
+        </w:rPr>
+        <w:t xml:space="preserve">работающий продукт важнее исчерпывающей документации;</w:t>
+      </w:r>
+      <w:r>
+        <w:rPr>
+          <w:highlight w:val="none"/>
+        </w:rPr>
+      </w:r>
+    </w:p>
+    <w:p>
+      <w:pPr>
+        <w:pStyle w:val="1302"/>
+        <w:numPr>
+          <w:ilvl w:val="0"/>
+          <w:numId w:val="224"/>
+        </w:numPr>
+        <w:ind w:firstLine="708"/>
+        <w:jc w:val="both"/>
+      </w:pPr>
+      <w:r>
+        <w:rPr>
+          <w:highlight w:val="none"/>
+        </w:rPr>
+        <w:t xml:space="preserve">сотрудничество с заказчиком важнее согласования условий контракта;</w:t>
+      </w:r>
+      <w:r>
+        <w:rPr>
+          <w:highlight w:val="none"/>
+        </w:rPr>
+      </w:r>
+    </w:p>
+    <w:p>
+      <w:pPr>
+        <w:pStyle w:val="1302"/>
+        <w:numPr>
+          <w:ilvl w:val="0"/>
+          <w:numId w:val="224"/>
+        </w:numPr>
+        <w:ind w:firstLine="708"/>
+        <w:jc w:val="both"/>
+        <w:rPr>
+          <w14:ligatures w14:val="none"/>
+        </w:rPr>
+      </w:pPr>
+      <w:r>
+        <w:rPr>
+          <w:highlight w:val="none"/>
+        </w:rPr>
+        <w:t xml:space="preserve">готовность к изменениям важнее следования первоначальному плану.</w:t>
+      </w:r>
+      <w:r>
+        <w:rPr>
+          <w:highlight w:val="none"/>
+        </w:rPr>
+      </w:r>
+      <w:r>
+        <w:rPr>
+          <w:highlight w:val="none"/>
+        </w:rPr>
+      </w:r>
+    </w:p>
+    <w:p>
+      <w:pPr>
+        <w:pStyle w:val="1302"/>
+        <w:ind w:left="0" w:right="0" w:firstLine="708"/>
+        <w:jc w:val="both"/>
+        <w:rPr>
+          <w:highlight w:val="none"/>
+          <w14:ligatures w14:val="none"/>
+        </w:rPr>
+      </w:pPr>
+      <w:r>
+        <w:rPr>
+          <w:highlight w:val="none"/>
+        </w:rPr>
+        <w:t xml:space="preserve">Наиболее популярные методики управления ИТ-проектами, следующие принципам Agile:</w:t>
+      </w:r>
+      <w:r>
+        <w:rPr>
+          <w:highlight w:val="none"/>
+        </w:rPr>
+      </w:r>
+      <w:r>
+        <w:rPr>
+          <w:highlight w:val="none"/>
+        </w:rPr>
+      </w:r>
+      <w:r>
+        <w:rPr>
+          <w:highlight w:val="none"/>
+        </w:rPr>
+      </w:r>
+      <w:r>
+        <w:rPr>
+          <w:highlight w:val="none"/>
+        </w:rPr>
+      </w:r>
+      <w:r>
+        <w:rPr>
+          <w:highlight w:val="none"/>
+        </w:rPr>
+      </w:r>
+      <w:r>
+        <w:rPr>
+          <w:highlight w:val="none"/>
+        </w:rPr>
+      </w:r>
+      <w:r>
+        <w:rPr>
+          <w:highlight w:val="none"/>
+          <w14:ligatures w14:val="none"/>
+        </w:rPr>
+      </w:r>
+    </w:p>
+    <w:p>
+      <w:pPr>
+        <w:pStyle w:val="1302"/>
+        <w:numPr>
+          <w:ilvl w:val="0"/>
+          <w:numId w:val="226"/>
+        </w:numPr>
+        <w:ind w:right="0"/>
+        <w:jc w:val="both"/>
+      </w:pPr>
+      <w:r>
+        <w:rPr>
+          <w:highlight w:val="none"/>
+        </w:rPr>
+        <w:t xml:space="preserve">Scrum — система гибкой разработки проектов, основанная на принципе спринта (рисунок 4). От 1 недели до месяца должна быть готова рабочая версия продукта.</w:t>
+      </w:r>
+      <w:r>
+        <w:rPr>
+          <w:highlight w:val="none"/>
+        </w:rPr>
+      </w:r>
+      <w:r>
+        <w:rPr>
+          <w:highlight w:val="none"/>
+        </w:rPr>
+      </w:r>
+      <w:r>
+        <w:rPr>
+          <w:highlight w:val="none"/>
+        </w:rPr>
+      </w:r>
+    </w:p>
+    <w:p>
+      <w:pPr>
+        <w:pStyle w:val="1302"/>
+        <w:ind w:left="0" w:right="0" w:firstLine="0"/>
+        <w:jc w:val="both"/>
+        <w:rPr>
+          <w:highlight w:val="none"/>
+        </w:rPr>
+      </w:pPr>
+      <w:r>
+        <w:rPr>
+          <w:highlight w:val="none"/>
+        </w:rPr>
+      </w:r>
+      <w:r>
+        <mc:AlternateContent>
+          <mc:Choice Requires="wpg">
+            <w:drawing>
+              <wp:inline xmlns:wp="http://schemas.openxmlformats.org/drawingml/2006/wordprocessingDrawing" distT="0" distB="0" distL="0" distR="0">
+                <wp:extent cx="5940425" cy="2956169"/>
+                <wp:effectExtent l="0" t="0" r="0" b="0"/>
+                <wp:docPr id="5" name=""/>
+                <wp:cNvGraphicFramePr>
+                  <a:graphicFrameLocks xmlns:a="http://schemas.openxmlformats.org/drawingml/2006/main" noChangeAspect="1"/>
+                </wp:cNvGraphicFramePr>
+                <a:graphic xmlns:a="http://schemas.openxmlformats.org/drawingml/2006/main">
+                  <a:graphicData uri="http://schemas.openxmlformats.org/drawingml/2006/picture">
+                    <pic:pic xmlns:pic="http://schemas.openxmlformats.org/drawingml/2006/picture">
+                      <pic:nvPicPr>
+                        <pic:cNvPr id="1188122029" name=""/>
+                        <pic:cNvPicPr>
+                          <a:picLocks noChangeAspect="1"/>
+                        </pic:cNvPicPr>
+                        <pic:nvPr/>
+                      </pic:nvPicPr>
+                      <pic:blipFill>
+                        <a:blip r:embed="rId16"/>
+                        <a:stretch/>
+                      </pic:blipFill>
+                      <pic:spPr bwMode="auto">
+                        <a:xfrm>
+                          <a:off x="0" y="0"/>
+                          <a:ext cx="5940424" cy="2956168"/>
+                        </a:xfrm>
+                        <a:prstGeom prst="rect">
+                          <a:avLst/>
+                        </a:prstGeom>
+                      </pic:spPr>
+                    </pic:pic>
+                  </a:graphicData>
+                </a:graphic>
+              </wp:inline>
+            </w:drawing>
+          </mc:Choice>
+          <mc:Fallback>
+            <w:pict>
+              <v:shapetype type="#_x0000_t75" o:spt="75" coordsize="21600,21600" o:preferrelative="t" path="m@4@5l@4@11@9@11@9@5xe">
+                <v:formulas>
+                  <v:f eqn="if lineDrawn pixelLineWidth 0"/>
+                  <v:f eqn="sum @0 1 0"/>
+                  <v:f eqn="sum 0 0 @1"/>
+                  <v:f eqn="prod @2 1 2"/>
+                  <v:f eqn="prod @3 21600 pixelWidth"/>
+                  <v:f eqn="prod @3 21600 pixelHeight"/>
+                  <v:f eqn="sum @0 0 1"/>
+                  <v:f eqn="prod @6 1 2"/>
+                  <v:f eqn="prod @7 21600 pixelWidth"/>
+                  <v:f eqn="sum @8 21600 0"/>
+                  <v:f eqn="prod @7 21600 pixelHeight"/>
+                  <v:f eqn="sum @10 21600 0"/>
+                </v:formulas>
+              </v:shapetype>
+              <v:shape id="_x0000_i4" o:spid="_x0000_s4" type="#_x0000_t75" style="width:467.8pt;height:232.8pt;mso-wrap-distance-left:0.0pt;mso-wrap-distance-top:0.0pt;mso-wrap-distance-right:0.0pt;mso-wrap-distance-bottom:0.0pt;" stroked="false">
+                <v:path textboxrect="0,0,0,0"/>
+                <v:imagedata r:id="rId16" o:title=""/>
+              </v:shape>
+            </w:pict>
+          </mc:Fallback>
+        </mc:AlternateContent>
+      </w:r>
+      <w:r>
+        <w:rPr>
+          <w:highlight w:val="none"/>
+        </w:rPr>
+      </w:r>
+      <w:r>
+        <w:rPr>
+          <w:highlight w:val="none"/>
+        </w:rPr>
+      </w:r>
+    </w:p>
+    <w:p>
+      <w:pPr>
+        <w:pStyle w:val="1302"/>
+        <w:ind w:left="0" w:right="0" w:firstLine="0"/>
+        <w:jc w:val="center"/>
+        <w:rPr>
+          <w:highlight w:val="none"/>
+        </w:rPr>
+      </w:pPr>
+      <w:r>
+        <w:rPr>
+          <w:highlight w:val="none"/>
+        </w:rPr>
+        <w:t xml:space="preserve">Рисунок 4 — процесс разработки, организованный по методике Scrum</w:t>
+      </w:r>
+      <w:r>
+        <w:rPr>
+          <w:highlight w:val="none"/>
+        </w:rPr>
+      </w:r>
+    </w:p>
+    <w:p>
+      <w:pPr>
+        <w:pStyle w:val="1302"/>
+        <w:numPr>
+          <w:ilvl w:val="0"/>
+          <w:numId w:val="226"/>
+        </w:numPr>
+        <w:ind w:right="0"/>
+        <w:jc w:val="both"/>
+      </w:pPr>
+      <w:r>
+        <w:rPr>
+          <w:highlight w:val="none"/>
+        </w:rPr>
+        <w:t xml:space="preserve">Экстремальное программирование (XP) — методика, при которой важно взаимодействие с клиентом на каждом этапе. Благодаря такому подходу, выявляются недостатки предыдущих этапов, определяется необходимый функционал продукта и другие параметры.</w:t>
+      </w:r>
+      <w:r>
+        <w:rPr>
+          <w:highlight w:val="none"/>
+        </w:rPr>
+      </w:r>
+      <w:r>
+        <w:rPr>
+          <w:highlight w:val="none"/>
+        </w:rPr>
+      </w:r>
+      <w:r>
+        <w:rPr>
+          <w:highlight w:val="none"/>
+        </w:rPr>
+      </w:r>
+    </w:p>
+    <w:p>
+      <w:pPr>
+        <w:pStyle w:val="1302"/>
+        <w:numPr>
+          <w:ilvl w:val="0"/>
+          <w:numId w:val="226"/>
+        </w:numPr>
+        <w:ind w:right="0"/>
+        <w:jc w:val="both"/>
+        <w:rPr>
+          <w14:ligatures w14:val="none"/>
+        </w:rPr>
+      </w:pPr>
+      <w:r>
+        <w:rPr>
+          <w:highlight w:val="none"/>
+        </w:rPr>
+        <w:t xml:space="preserve">Lean — базируется на системе управления производством. Главное отличие — принцип постоянного совершенствования продукта на всех уровнях организации процесса.</w:t>
+      </w:r>
+      <w:r>
+        <w:rPr>
+          <w:highlight w:val="none"/>
+        </w:rPr>
+      </w:r>
+      <w:r>
+        <w:rPr>
+          <w:highlight w:val="none"/>
+        </w:rPr>
+      </w:r>
+    </w:p>
+    <w:p>
+      <w:pPr>
+        <w:pStyle w:val="1302"/>
+        <w:numPr>
+          <w:ilvl w:val="0"/>
+          <w:numId w:val="226"/>
+        </w:numPr>
+        <w:ind w:right="0"/>
+        <w:jc w:val="both"/>
+      </w:pPr>
+      <w:r>
+        <w:rPr>
+          <w:highlight w:val="none"/>
+        </w:rPr>
+        <w:t xml:space="preserve">Kanban </w:t>
+      </w:r>
+      <w:r>
+        <w:rPr>
+          <w:highlight w:val="none"/>
+        </w:rPr>
+        <w:t xml:space="preserve">— метод управления разработкой, реализующий принцип «точно в срок» и способствующий равномерному распределению нагрузки между работниками. При данном подходе весь процесс разработки прозрачен для всех членов коман</w:t>
+      </w:r>
+      <w:r>
+        <w:rPr>
+          <w:highlight w:val="none"/>
+        </w:rPr>
+        <w:t xml:space="preserve">ды. Задачи по мере поступления заносятся в отдельный список (так называемую «Kanban-доску», рисунок 5), откуда каждый разработчик может извлечь требуемую задачу.</w:t>
+      </w:r>
+      <w:r>
+        <w:rPr>
+          <w:highlight w:val="none"/>
+        </w:rPr>
+      </w:r>
+    </w:p>
+    <w:p>
+      <w:pPr>
+        <w:pStyle w:val="1302"/>
+        <w:ind w:left="0" w:right="0" w:firstLine="0"/>
+        <w:jc w:val="both"/>
+        <w:rPr>
+          <w:highlight w:val="none"/>
+        </w:rPr>
+      </w:pPr>
+      <w:r>
+        <w:rPr>
+          <w:highlight w:val="none"/>
+        </w:rPr>
+      </w:r>
+      <w:r>
+        <mc:AlternateContent>
+          <mc:Choice Requires="wpg">
+            <w:drawing>
+              <wp:inline xmlns:wp="http://schemas.openxmlformats.org/drawingml/2006/wordprocessingDrawing" distT="0" distB="0" distL="0" distR="0">
+                <wp:extent cx="5940425" cy="3741079"/>
+                <wp:effectExtent l="0" t="0" r="0" b="0"/>
+                <wp:docPr id="6" name=""/>
+                <wp:cNvGraphicFramePr>
+                  <a:graphicFrameLocks xmlns:a="http://schemas.openxmlformats.org/drawingml/2006/main" noChangeAspect="1"/>
+                </wp:cNvGraphicFramePr>
+                <a:graphic xmlns:a="http://schemas.openxmlformats.org/drawingml/2006/main">
+                  <a:graphicData uri="http://schemas.openxmlformats.org/drawingml/2006/picture">
+                    <pic:pic xmlns:pic="http://schemas.openxmlformats.org/drawingml/2006/picture">
+                      <pic:nvPicPr>
+                        <pic:cNvPr id="393562085" name=""/>
+                        <pic:cNvPicPr>
+                          <a:picLocks noChangeAspect="1"/>
+                        </pic:cNvPicPr>
+                        <pic:nvPr/>
+                      </pic:nvPicPr>
+                      <pic:blipFill>
+                        <a:blip r:embed="rId17"/>
+                        <a:stretch/>
+                      </pic:blipFill>
+                      <pic:spPr bwMode="auto">
+                        <a:xfrm>
+                          <a:off x="0" y="0"/>
+                          <a:ext cx="5940424" cy="3741079"/>
+                        </a:xfrm>
+                        <a:prstGeom prst="rect">
+                          <a:avLst/>
+                        </a:prstGeom>
+                      </pic:spPr>
+                    </pic:pic>
+                  </a:graphicData>
+                </a:graphic>
+              </wp:inline>
+            </w:drawing>
+          </mc:Choice>
+          <mc:Fallback>
+            <w:pict>
+              <v:shapetype type="#_x0000_t75" o:spt="75" coordsize="21600,21600" o:preferrelative="t" path="m@4@5l@4@11@9@11@9@5xe">
+                <v:formulas>
+                  <v:f eqn="if lineDrawn pixelLineWidth 0"/>
+                  <v:f eqn="sum @0 1 0"/>
+                  <v:f eqn="sum 0 0 @1"/>
+                  <v:f eqn="prod @2 1 2"/>
+                  <v:f eqn="prod @3 21600 pixelWidth"/>
+                  <v:f eqn="prod @3 21600 pixelHeight"/>
+                  <v:f eqn="sum @0 0 1"/>
+                  <v:f eqn="prod @6 1 2"/>
+                  <v:f eqn="prod @7 21600 pixelWidth"/>
+                  <v:f eqn="sum @8 21600 0"/>
+                  <v:f eqn="prod @7 21600 pixelHeight"/>
+                  <v:f eqn="sum @10 21600 0"/>
+                </v:formulas>
+              </v:shapetype>
+              <v:shape id="_x0000_i5" o:spid="_x0000_s5" type="#_x0000_t75" style="width:467.8pt;height:294.6pt;mso-wrap-distance-left:0.0pt;mso-wrap-distance-top:0.0pt;mso-wrap-distance-right:0.0pt;mso-wrap-distance-bottom:0.0pt;" stroked="false">
+                <v:path textboxrect="0,0,0,0"/>
+                <v:imagedata r:id="rId17" o:title=""/>
+              </v:shape>
+            </w:pict>
+          </mc:Fallback>
+        </mc:AlternateContent>
+      </w:r>
+      <w:r>
+        <w:rPr>
+          <w:highlight w:val="none"/>
+        </w:rPr>
+      </w:r>
+      <w:r>
+        <w:rPr>
+          <w:highlight w:val="none"/>
+        </w:rPr>
+      </w:r>
+    </w:p>
+    <w:p>
+      <w:pPr>
+        <w:pStyle w:val="1302"/>
+        <w:ind w:left="0" w:right="0" w:firstLine="0"/>
+        <w:jc w:val="center"/>
+        <w:rPr>
+          <w:highlight w:val="none"/>
+        </w:rPr>
+      </w:pPr>
+      <w:r>
+        <w:rPr>
+          <w:highlight w:val="none"/>
+        </w:rPr>
+        <w:t xml:space="preserve">Рисунок 5 — Kanban-доска</w:t>
+      </w:r>
+      <w:r>
+        <w:rPr>
+          <w:highlight w:val="none"/>
+        </w:rPr>
+      </w:r>
+    </w:p>
+    <w:p>
+      <w:pPr>
+        <w:pStyle w:val="1118"/>
+        <w:spacing w:line="360" w:lineRule="auto"/>
         <w:rPr>
           <w:sz w:val="28"/>
           <w:szCs w:val="28"/>
@@ -3342,7 +4063,7 @@
           <w:szCs w:val="28"/>
           <w:highlight w:val="yellow"/>
         </w:rPr>
-        <w:t xml:space="preserve">1.2 Гибкая модель разработки ПО</w:t>
+        <w:t xml:space="preserve">1.3 Cравнение каскадной и гибкой моделей</w:t>
       </w:r>
       <w:r>
         <w:rPr>
@@ -3351,35 +4072,12 @@
           <w:highlight w:val="yellow"/>
         </w:rPr>
       </w:r>
+      <w:r/>
     </w:p>
     <w:p>
       <w:pPr>
-        <w:pStyle w:val="1114"/>
-        <w:rPr>
-          <w:sz w:val="28"/>
-          <w:szCs w:val="28"/>
-          <w:highlight w:val="yellow"/>
-        </w:rPr>
-      </w:pPr>
-      <w:r>
-        <w:rPr>
-          <w:sz w:val="28"/>
-          <w:szCs w:val="28"/>
-          <w:highlight w:val="yellow"/>
-        </w:rPr>
-        <w:t xml:space="preserve">1.3 Плюсы и минусы моделей</w:t>
-      </w:r>
-      <w:r>
-        <w:rPr>
-          <w:sz w:val="28"/>
-          <w:szCs w:val="28"/>
-          <w:highlight w:val="yellow"/>
-        </w:rPr>
-      </w:r>
-    </w:p>
-    <w:p>
-      <w:pPr>
-        <w:pStyle w:val="1114"/>
+        <w:pStyle w:val="1118"/>
+        <w:spacing w:line="360" w:lineRule="auto"/>
         <w:rPr>
           <w:sz w:val="28"/>
           <w:szCs w:val="28"/>
@@ -3402,7 +4100,6 @@
         </w:rPr>
         <w:br w:type="page" w:clear="all"/>
       </w:r>
-      <w:r/>
       <w:r/>
     </w:p>
     <w:p>
@@ -3434,7 +4131,7 @@
     </w:p>
     <w:p>
       <w:pPr>
-        <w:pStyle w:val="1132"/>
+        <w:pStyle w:val="1136"/>
         <w:numPr>
           <w:ilvl w:val="0"/>
           <w:numId w:val="220"/>
@@ -3461,10 +4158,10 @@
           <w:highlight w:val="none"/>
         </w:rPr>
       </w:r>
-      <w:hyperlink r:id="rId15" w:tooltip="https://docs.cntd.ru/document/499055616" w:history="1">
+      <w:hyperlink r:id="rId18" w:tooltip="https://docs.cntd.ru/document/499055616" w:history="1">
         <w:r>
           <w:rPr>
-            <w:rStyle w:val="1274"/>
+            <w:rStyle w:val="1278"/>
             <w:sz w:val="28"/>
             <w:szCs w:val="28"/>
             <w:highlight w:val="none"/>
@@ -3473,7 +4170,7 @@
         </w:r>
         <w:r>
           <w:rPr>
-            <w:rStyle w:val="1274"/>
+            <w:rStyle w:val="1278"/>
             <w:sz w:val="28"/>
             <w:szCs w:val="28"/>
             <w:highlight w:val="none"/>
@@ -3481,7 +4178,7 @@
         </w:r>
         <w:r>
           <w:rPr>
-            <w:rStyle w:val="1274"/>
+            <w:rStyle w:val="1278"/>
             <w:sz w:val="28"/>
             <w:szCs w:val="28"/>
             <w:highlight w:val="none"/>
@@ -3499,7 +4196,7 @@
     </w:p>
     <w:p>
       <w:pPr>
-        <w:pStyle w:val="1132"/>
+        <w:pStyle w:val="1136"/>
         <w:numPr>
           <w:ilvl w:val="0"/>
           <w:numId w:val="220"/>
@@ -3526,10 +4223,10 @@
           <w:highlight w:val="none"/>
         </w:rPr>
       </w:r>
-      <w:hyperlink r:id="rId16" w:tooltip="https://base.garant.ru/74404210/#friends" w:history="1">
+      <w:hyperlink r:id="rId19" w:tooltip="https://base.garant.ru/74404210/#friends" w:history="1">
         <w:r>
           <w:rPr>
-            <w:rStyle w:val="1274"/>
+            <w:rStyle w:val="1278"/>
             <w:sz w:val="28"/>
             <w:szCs w:val="28"/>
             <w:highlight w:val="none"/>
@@ -3538,7 +4235,7 @@
         </w:r>
         <w:r>
           <w:rPr>
-            <w:rStyle w:val="1274"/>
+            <w:rStyle w:val="1278"/>
             <w:sz w:val="28"/>
             <w:szCs w:val="28"/>
             <w:highlight w:val="none"/>
@@ -3546,7 +4243,7 @@
         </w:r>
         <w:r>
           <w:rPr>
-            <w:rStyle w:val="1274"/>
+            <w:rStyle w:val="1278"/>
             <w:sz w:val="28"/>
             <w:szCs w:val="28"/>
             <w:highlight w:val="none"/>
@@ -3564,7 +4261,7 @@
     </w:p>
     <w:p>
       <w:pPr>
-        <w:pStyle w:val="1132"/>
+        <w:pStyle w:val="1136"/>
         <w:numPr>
           <w:ilvl w:val="0"/>
           <w:numId w:val="220"/>
@@ -3591,10 +4288,10 @@
           <w:highlight w:val="none"/>
         </w:rPr>
       </w:r>
-      <w:hyperlink r:id="rId17" w:tooltip="https://digital.gov.ru/ru/activity/directions/866/" w:history="1">
+      <w:hyperlink r:id="rId20" w:tooltip="https://digital.gov.ru/ru/activity/directions/866/" w:history="1">
         <w:r>
           <w:rPr>
-            <w:rStyle w:val="1274"/>
+            <w:rStyle w:val="1278"/>
             <w:sz w:val="28"/>
             <w:szCs w:val="28"/>
             <w:highlight w:val="none"/>
@@ -3603,7 +4300,7 @@
         </w:r>
         <w:r>
           <w:rPr>
-            <w:rStyle w:val="1274"/>
+            <w:rStyle w:val="1278"/>
             <w:sz w:val="28"/>
             <w:szCs w:val="28"/>
             <w:highlight w:val="none"/>
@@ -3611,7 +4308,7 @@
         </w:r>
         <w:r>
           <w:rPr>
-            <w:rStyle w:val="1274"/>
+            <w:rStyle w:val="1278"/>
             <w:sz w:val="28"/>
             <w:szCs w:val="28"/>
             <w:highlight w:val="none"/>
@@ -3629,7 +4326,7 @@
     </w:p>
     <w:p>
       <w:pPr>
-        <w:pStyle w:val="1132"/>
+        <w:pStyle w:val="1136"/>
         <w:numPr>
           <w:ilvl w:val="0"/>
           <w:numId w:val="220"/>
@@ -3656,10 +4353,10 @@
           <w:highlight w:val="none"/>
         </w:rPr>
       </w:r>
-      <w:hyperlink r:id="rId18" w:tooltip="http://www.kremlin.ru/acts/bank/47688" w:history="1">
+      <w:hyperlink r:id="rId21" w:tooltip="http://www.kremlin.ru/acts/bank/47688" w:history="1">
         <w:r>
           <w:rPr>
-            <w:rStyle w:val="1274"/>
+            <w:rStyle w:val="1278"/>
             <w:sz w:val="28"/>
             <w:szCs w:val="28"/>
             <w:highlight w:val="none"/>
@@ -3668,7 +4365,7 @@
         </w:r>
         <w:r>
           <w:rPr>
-            <w:rStyle w:val="1274"/>
+            <w:rStyle w:val="1278"/>
             <w:sz w:val="28"/>
             <w:szCs w:val="28"/>
             <w:highlight w:val="none"/>
@@ -3676,15 +4373,16 @@
         </w:r>
         <w:r>
           <w:rPr>
-            <w:rStyle w:val="1274"/>
+            <w:rStyle w:val="1278"/>
           </w:rPr>
         </w:r>
       </w:hyperlink>
       <w:r/>
+      <w:r/>
     </w:p>
     <w:p>
       <w:pPr>
-        <w:pStyle w:val="1132"/>
+        <w:pStyle w:val="1136"/>
         <w:numPr>
           <w:ilvl w:val="0"/>
           <w:numId w:val="220"/>
@@ -3711,10 +4409,10 @@
           <w:highlight w:val="none"/>
         </w:rPr>
       </w:r>
-      <w:hyperlink r:id="rId19" w:tooltip="https://cyberleninka.ru/article/n/agile-vs-waterfall-raznitsa-mezhdu-metodologiyami/viewer" w:history="1">
+      <w:hyperlink r:id="rId22" w:tooltip="https://cyberleninka.ru/article/n/agile-vs-waterfall-raznitsa-mezhdu-metodologiyami/viewer" w:history="1">
         <w:r>
           <w:rPr>
-            <w:rStyle w:val="1274"/>
+            <w:rStyle w:val="1278"/>
             <w:sz w:val="28"/>
             <w:szCs w:val="28"/>
             <w:highlight w:val="none"/>
@@ -3723,7 +4421,7 @@
         </w:r>
         <w:r>
           <w:rPr>
-            <w:rStyle w:val="1274"/>
+            <w:rStyle w:val="1278"/>
             <w:sz w:val="28"/>
             <w:szCs w:val="28"/>
             <w:highlight w:val="none"/>
@@ -3731,7 +4429,267 @@
         </w:r>
         <w:r>
           <w:rPr>
-            <w:rStyle w:val="1274"/>
+            <w:rStyle w:val="1278"/>
+            <w:sz w:val="28"/>
+            <w:szCs w:val="28"/>
+            <w:highlight w:val="none"/>
+          </w:rPr>
+        </w:r>
+      </w:hyperlink>
+      <w:r>
+        <w:rPr>
+          <w:sz w:val="28"/>
+          <w:szCs w:val="28"/>
+          <w:highlight w:val="none"/>
+        </w:rPr>
+      </w:r>
+      <w:r/>
+    </w:p>
+    <w:p>
+      <w:pPr>
+        <w:pStyle w:val="1136"/>
+        <w:numPr>
+          <w:ilvl w:val="0"/>
+          <w:numId w:val="220"/>
+        </w:numPr>
+        <w:jc w:val="left"/>
+        <w:spacing w:line="360" w:lineRule="auto"/>
+        <w:rPr>
+          <w:sz w:val="28"/>
+          <w:szCs w:val="28"/>
+          <w:highlight w:val="none"/>
+        </w:rPr>
+      </w:pPr>
+      <w:r>
+        <w:rPr>
+          <w:sz w:val="28"/>
+          <w:szCs w:val="28"/>
+          <w:highlight w:val="none"/>
+        </w:rPr>
+      </w:r>
+      <w:r>
+        <w:rPr>
+          <w:sz w:val="28"/>
+          <w:szCs w:val="28"/>
+          <w:highlight w:val="none"/>
+        </w:rPr>
+      </w:r>
+      <w:hyperlink r:id="rId23" w:tooltip="https://qaevolution.ru/metodologiya-menedzhment/waterfall/" w:history="1">
+        <w:r>
+          <w:rPr>
+            <w:rStyle w:val="1278"/>
+            <w:sz w:val="28"/>
+            <w:szCs w:val="28"/>
+            <w:highlight w:val="none"/>
+          </w:rPr>
+          <w:t xml:space="preserve">https://qaevolution.ru/metodologiya-menedzhment/waterfall/</w:t>
+        </w:r>
+        <w:r>
+          <w:rPr>
+            <w:rStyle w:val="1278"/>
+            <w:sz w:val="28"/>
+            <w:szCs w:val="28"/>
+            <w:highlight w:val="none"/>
+          </w:rPr>
+        </w:r>
+        <w:r>
+          <w:rPr>
+            <w:rStyle w:val="1278"/>
+            <w:sz w:val="28"/>
+            <w:szCs w:val="28"/>
+            <w:highlight w:val="none"/>
+          </w:rPr>
+        </w:r>
+      </w:hyperlink>
+      <w:r>
+        <w:rPr>
+          <w:sz w:val="28"/>
+          <w:szCs w:val="28"/>
+          <w:highlight w:val="none"/>
+        </w:rPr>
+      </w:r>
+      <w:r/>
+    </w:p>
+    <w:p>
+      <w:pPr>
+        <w:pStyle w:val="1136"/>
+        <w:numPr>
+          <w:ilvl w:val="0"/>
+          <w:numId w:val="220"/>
+        </w:numPr>
+        <w:jc w:val="left"/>
+        <w:spacing w:line="360" w:lineRule="auto"/>
+        <w:rPr>
+          <w:sz w:val="28"/>
+          <w:szCs w:val="28"/>
+          <w:highlight w:val="none"/>
+        </w:rPr>
+      </w:pPr>
+      <w:r>
+        <w:rPr>
+          <w:sz w:val="28"/>
+          <w:szCs w:val="28"/>
+          <w:highlight w:val="none"/>
+        </w:rPr>
+      </w:r>
+      <w:r>
+        <w:rPr>
+          <w:sz w:val="28"/>
+          <w:szCs w:val="28"/>
+          <w:highlight w:val="none"/>
+        </w:rPr>
+      </w:r>
+      <w:hyperlink r:id="rId24" w:tooltip="https://vc.ru/flood/42084-agile-ili-waterfall-sravnenie-metodologiy-veb-razrabotki" w:history="1">
+        <w:r>
+          <w:rPr>
+            <w:rStyle w:val="1278"/>
+            <w:sz w:val="28"/>
+            <w:szCs w:val="28"/>
+            <w:highlight w:val="none"/>
+          </w:rPr>
+          <w:t xml:space="preserve">https://vc.ru/flood/42084-agile-ili-waterfall-sravnenie-metodologiy-veb-razrabotki</w:t>
+        </w:r>
+        <w:r>
+          <w:rPr>
+            <w:rStyle w:val="1278"/>
+            <w:sz w:val="28"/>
+            <w:szCs w:val="28"/>
+            <w:highlight w:val="none"/>
+          </w:rPr>
+        </w:r>
+        <w:r>
+          <w:rPr>
+            <w:rStyle w:val="1278"/>
+            <w:sz w:val="28"/>
+            <w:szCs w:val="28"/>
+            <w:highlight w:val="none"/>
+          </w:rPr>
+        </w:r>
+      </w:hyperlink>
+      <w:r>
+        <w:rPr>
+          <w:sz w:val="28"/>
+          <w:szCs w:val="28"/>
+          <w:highlight w:val="none"/>
+        </w:rPr>
+      </w:r>
+      <w:r/>
+    </w:p>
+    <w:p>
+      <w:pPr>
+        <w:pStyle w:val="1136"/>
+        <w:numPr>
+          <w:ilvl w:val="0"/>
+          <w:numId w:val="220"/>
+        </w:numPr>
+        <w:jc w:val="left"/>
+        <w:spacing w:line="360" w:lineRule="auto"/>
+        <w:rPr>
+          <w:sz w:val="28"/>
+          <w:szCs w:val="28"/>
+          <w:highlight w:val="none"/>
+        </w:rPr>
+      </w:pPr>
+      <w:r>
+        <w:rPr>
+          <w:sz w:val="28"/>
+          <w:szCs w:val="28"/>
+          <w:highlight w:val="none"/>
+        </w:rPr>
+      </w:r>
+      <w:r>
+        <w:rPr>
+          <w:sz w:val="28"/>
+          <w:szCs w:val="28"/>
+          <w:highlight w:val="none"/>
+        </w:rPr>
+      </w:r>
+      <w:hyperlink r:id="rId25" w:tooltip="https://www.atlassian.com/ru/agile" w:history="1">
+        <w:r>
+          <w:rPr>
+            <w:rStyle w:val="1278"/>
+            <w:sz w:val="28"/>
+            <w:szCs w:val="28"/>
+            <w:highlight w:val="none"/>
+          </w:rPr>
+          <w:t xml:space="preserve">https://www.atlassian.com/ru/agile</w:t>
+        </w:r>
+        <w:r>
+          <w:rPr>
+            <w:rStyle w:val="1278"/>
+            <w:sz w:val="28"/>
+            <w:szCs w:val="28"/>
+            <w:highlight w:val="none"/>
+          </w:rPr>
+        </w:r>
+        <w:r>
+          <w:rPr>
+            <w:rStyle w:val="1278"/>
+            <w:b/>
+            <w:bCs/>
+            <w:sz w:val="28"/>
+            <w:szCs w:val="28"/>
+            <w:highlight w:val="none"/>
+          </w:rPr>
+        </w:r>
+        <w:r>
+          <w:rPr>
+            <w:rStyle w:val="1278"/>
+          </w:rPr>
+        </w:r>
+      </w:hyperlink>
+      <w:r/>
+    </w:p>
+    <w:p>
+      <w:pPr>
+        <w:pStyle w:val="1136"/>
+        <w:numPr>
+          <w:ilvl w:val="0"/>
+          <w:numId w:val="220"/>
+        </w:numPr>
+        <w:jc w:val="left"/>
+        <w:spacing w:line="360" w:lineRule="auto"/>
+        <w:rPr>
+          <w:sz w:val="28"/>
+          <w:szCs w:val="28"/>
+          <w:highlight w:val="none"/>
+        </w:rPr>
+      </w:pPr>
+      <w:r>
+        <w:rPr>
+          <w:sz w:val="28"/>
+          <w:szCs w:val="28"/>
+          <w:highlight w:val="none"/>
+        </w:rPr>
+      </w:r>
+      <w:r>
+        <w:rPr>
+          <w:sz w:val="28"/>
+          <w:szCs w:val="28"/>
+          <w:highlight w:val="none"/>
+        </w:rPr>
+      </w:r>
+      <w:hyperlink r:id="rId26" w:tooltip="http://agilemanifesto.org/iso/ru/manifesto.html" w:history="1">
+        <w:r>
+          <w:rPr>
+            <w:rStyle w:val="1278"/>
+            <w:sz w:val="28"/>
+            <w:szCs w:val="28"/>
+            <w:highlight w:val="none"/>
+          </w:rPr>
+          <w:t xml:space="preserve">http://agilemanifesto.org/iso/ru/manifesto.html</w:t>
+        </w:r>
+        <w:r>
+          <w:rPr>
+            <w:rStyle w:val="1278"/>
+            <w:sz w:val="28"/>
+            <w:szCs w:val="28"/>
+            <w:highlight w:val="none"/>
+          </w:rPr>
+        </w:r>
+        <w:r>
+          <w:rPr>
+            <w:rStyle w:val="1278"/>
             <w:sz w:val="28"/>
             <w:szCs w:val="28"/>
             <w:highlight w:val="none"/>
@@ -3748,135 +4706,7 @@
     </w:p>
     <w:p>
       <w:pPr>
-        <w:pStyle w:val="1132"/>
-        <w:numPr>
-          <w:ilvl w:val="0"/>
-          <w:numId w:val="220"/>
-        </w:numPr>
-        <w:jc w:val="left"/>
-        <w:spacing w:line="360" w:lineRule="auto"/>
-        <w:rPr>
-          <w:sz w:val="28"/>
-          <w:szCs w:val="28"/>
-          <w:highlight w:val="none"/>
-        </w:rPr>
-      </w:pPr>
-      <w:r>
-        <w:rPr>
-          <w:sz w:val="28"/>
-          <w:szCs w:val="28"/>
-          <w:highlight w:val="none"/>
-        </w:rPr>
-      </w:r>
-      <w:r>
-        <w:rPr>
-          <w:sz w:val="28"/>
-          <w:szCs w:val="28"/>
-          <w:highlight w:val="none"/>
-        </w:rPr>
-      </w:r>
-      <w:hyperlink r:id="rId20" w:tooltip="https://qaevolution.ru/metodologiya-menedzhment/waterfall/" w:history="1">
-        <w:r>
-          <w:rPr>
-            <w:rStyle w:val="1274"/>
-            <w:sz w:val="28"/>
-            <w:szCs w:val="28"/>
-            <w:highlight w:val="none"/>
-          </w:rPr>
-          <w:t xml:space="preserve">https://qaevolution.ru/metodologiya-menedzhment/waterfall/</w:t>
-        </w:r>
-        <w:r>
-          <w:rPr>
-            <w:rStyle w:val="1274"/>
-            <w:sz w:val="28"/>
-            <w:szCs w:val="28"/>
-            <w:highlight w:val="none"/>
-          </w:rPr>
-        </w:r>
-        <w:r>
-          <w:rPr>
-            <w:rStyle w:val="1274"/>
-            <w:sz w:val="28"/>
-            <w:szCs w:val="28"/>
-            <w:highlight w:val="none"/>
-          </w:rPr>
-        </w:r>
-      </w:hyperlink>
-      <w:r>
-        <w:rPr>
-          <w:sz w:val="28"/>
-          <w:szCs w:val="28"/>
-          <w:highlight w:val="none"/>
-        </w:rPr>
-      </w:r>
-    </w:p>
-    <w:p>
-      <w:pPr>
-        <w:pStyle w:val="1132"/>
-        <w:numPr>
-          <w:ilvl w:val="0"/>
-          <w:numId w:val="220"/>
-        </w:numPr>
-        <w:jc w:val="left"/>
-        <w:spacing w:line="360" w:lineRule="auto"/>
-        <w:rPr>
-          <w:sz w:val="28"/>
-          <w:szCs w:val="28"/>
-          <w:highlight w:val="none"/>
-        </w:rPr>
-      </w:pPr>
-      <w:r>
-        <w:rPr>
-          <w:sz w:val="28"/>
-          <w:szCs w:val="28"/>
-          <w:highlight w:val="none"/>
-        </w:rPr>
-      </w:r>
-      <w:r>
-        <w:rPr>
-          <w:sz w:val="28"/>
-          <w:szCs w:val="28"/>
-          <w:highlight w:val="none"/>
-        </w:rPr>
-      </w:r>
-      <w:hyperlink r:id="rId21" w:tooltip="https://vc.ru/flood/42084-agile-ili-waterfall-sravnenie-metodologiy-veb-razrabotki" w:history="1">
-        <w:r>
-          <w:rPr>
-            <w:rStyle w:val="1274"/>
-            <w:sz w:val="28"/>
-            <w:szCs w:val="28"/>
-            <w:highlight w:val="none"/>
-          </w:rPr>
-          <w:t xml:space="preserve">https://vc.ru/flood/42084-agile-ili-waterfall-sravnenie-metodologiy-veb-razrabotki</w:t>
-        </w:r>
-        <w:r>
-          <w:rPr>
-            <w:rStyle w:val="1274"/>
-            <w:sz w:val="28"/>
-            <w:szCs w:val="28"/>
-            <w:highlight w:val="none"/>
-          </w:rPr>
-        </w:r>
-        <w:r>
-          <w:rPr>
-            <w:rStyle w:val="1274"/>
-            <w:sz w:val="28"/>
-            <w:szCs w:val="28"/>
-            <w:highlight w:val="none"/>
-          </w:rPr>
-        </w:r>
-      </w:hyperlink>
-      <w:r>
-        <w:rPr>
-          <w:sz w:val="28"/>
-          <w:szCs w:val="28"/>
-          <w:highlight w:val="none"/>
-        </w:rPr>
-      </w:r>
-    </w:p>
-    <w:p>
-      <w:pPr>
-        <w:pStyle w:val="1132"/>
+        <w:pStyle w:val="1136"/>
         <w:numPr>
           <w:ilvl w:val="0"/>
           <w:numId w:val="220"/>
@@ -3952,7 +4782,7 @@
 <w:ftr xmlns:wpc="http://schemas.microsoft.com/office/word/2010/wordprocessingCanvas" xmlns:mc="http://schemas.openxmlformats.org/markup-compatibility/2006" xmlns:o="urn:schemas-microsoft-com:office:office" xmlns:r="http://schemas.openxmlformats.org/officeDocument/2006/relationships" xmlns:m="http://schemas.openxmlformats.org/officeDocument/2006/math" xmlns:v="urn:schemas-microsoft-com:vml" xmlns:wp14="http://schemas.microsoft.com/office/word/2010/wordprocessingDrawing" xmlns:wp="http://schemas.openxmlformats.org/drawingml/2006/wordprocessingDrawing" xmlns:w10="urn:schemas-microsoft-com:office:word" xmlns:w="http://schemas.openxmlformats.org/wordprocessingml/2006/main" xmlns:w14="http://schemas.microsoft.com/office/word/2010/wordml" xmlns:w15="http://schemas.microsoft.com/office/word/2012/wordml" xmlns:wpg="http://schemas.microsoft.com/office/word/2010/wordprocessingGroup" xmlns:wpi="http://schemas.microsoft.com/office/word/2010/wordprocessingInk" xmlns:wne="http://schemas.microsoft.com/office/word/2006/wordml" xmlns:a="http://schemas.openxmlformats.org/drawingml/2006/main" xmlns:wps="http://schemas.microsoft.com/office/word/2010/wordprocessingShape" mc:Ignorable="w14 w15 wp14">
   <w:p>
     <w:pPr>
-      <w:pStyle w:val="1144"/>
+      <w:pStyle w:val="1148"/>
       <w:jc w:val="center"/>
       <w:rPr>
         <w:sz w:val="28"/>
@@ -3980,7 +4810,7 @@
   </w:p>
   <w:p>
     <w:pPr>
-      <w:pStyle w:val="1144"/>
+      <w:pStyle w:val="1148"/>
     </w:pPr>
     <w:r/>
     <w:r/>
@@ -3992,7 +4822,7 @@
 <w:ftr xmlns:wpc="http://schemas.microsoft.com/office/word/2010/wordprocessingCanvas" xmlns:mc="http://schemas.openxmlformats.org/markup-compatibility/2006" xmlns:o="urn:schemas-microsoft-com:office:office" xmlns:r="http://schemas.openxmlformats.org/officeDocument/2006/relationships" xmlns:m="http://schemas.openxmlformats.org/officeDocument/2006/math" xmlns:v="urn:schemas-microsoft-com:vml" xmlns:wp14="http://schemas.microsoft.com/office/word/2010/wordprocessingDrawing" xmlns:wp="http://schemas.openxmlformats.org/drawingml/2006/wordprocessingDrawing" xmlns:w10="urn:schemas-microsoft-com:office:word" xmlns:w="http://schemas.openxmlformats.org/wordprocessingml/2006/main" xmlns:w14="http://schemas.microsoft.com/office/word/2010/wordml" xmlns:w15="http://schemas.microsoft.com/office/word/2012/wordml" xmlns:wpg="http://schemas.microsoft.com/office/word/2010/wordprocessingGroup" xmlns:wpi="http://schemas.microsoft.com/office/word/2010/wordprocessingInk" xmlns:wne="http://schemas.microsoft.com/office/word/2006/wordml" xmlns:a="http://schemas.openxmlformats.org/drawingml/2006/main" xmlns:wps="http://schemas.microsoft.com/office/word/2010/wordprocessingShape" mc:Ignorable="w14 w15 wp14">
   <w:p>
     <w:pPr>
-      <w:pStyle w:val="1144"/>
+      <w:pStyle w:val="1148"/>
     </w:pPr>
     <w:r/>
     <w:r/>
@@ -4031,7 +4861,7 @@
 <w:hdr xmlns:wpc="http://schemas.microsoft.com/office/word/2010/wordprocessingCanvas" xmlns:mc="http://schemas.openxmlformats.org/markup-compatibility/2006" xmlns:o="urn:schemas-microsoft-com:office:office" xmlns:r="http://schemas.openxmlformats.org/officeDocument/2006/relationships" xmlns:m="http://schemas.openxmlformats.org/officeDocument/2006/math" xmlns:v="urn:schemas-microsoft-com:vml" xmlns:wp14="http://schemas.microsoft.com/office/word/2010/wordprocessingDrawing" xmlns:wp="http://schemas.openxmlformats.org/drawingml/2006/wordprocessingDrawing" xmlns:w10="urn:schemas-microsoft-com:office:word" xmlns:w="http://schemas.openxmlformats.org/wordprocessingml/2006/main" xmlns:w14="http://schemas.microsoft.com/office/word/2010/wordml" xmlns:w15="http://schemas.microsoft.com/office/word/2012/wordml" xmlns:wpg="http://schemas.microsoft.com/office/word/2010/wordprocessingGroup" xmlns:wpi="http://schemas.microsoft.com/office/word/2010/wordprocessingInk" xmlns:wne="http://schemas.microsoft.com/office/word/2006/wordml" xmlns:a="http://schemas.openxmlformats.org/drawingml/2006/main" xmlns:wps="http://schemas.microsoft.com/office/word/2010/wordprocessingShape" mc:Ignorable="w14 w15 wp14">
   <w:p>
     <w:pPr>
-      <w:pStyle w:val="1142"/>
+      <w:pStyle w:val="1146"/>
     </w:pPr>
     <w:r/>
     <w:r/>
@@ -26745,6 +27575,364 @@
       <w:lvlJc w:val="left"/>
       <w:pPr>
         <w:ind w:left="7177" w:hanging="360"/>
+      </w:pPr>
+      <w:rPr>
+        <w:rFonts w:hint="default" w:ascii="Wingdings" w:hAnsi="Wingdings" w:eastAsia="Wingdings" w:cs="Wingdings"/>
+      </w:rPr>
+    </w:lvl>
+  </w:abstractNum>
+  <w:abstractNum w:abstractNumId="223">
+    <w:multiLevelType w:val="hybridMultilevel"/>
+    <w:lvl w:ilvl="0">
+      <w:start w:val="1"/>
+      <w:numFmt w:val="decimal"/>
+      <w:isLgl w:val="false"/>
+      <w:suff w:val="tab"/>
+      <w:lvlText w:val="%1."/>
+      <w:lvlJc w:val="left"/>
+      <w:pPr/>
+    </w:lvl>
+    <w:lvl w:ilvl="1">
+      <w:start w:val="1"/>
+      <w:numFmt w:val="lowerLetter"/>
+      <w:isLgl w:val="false"/>
+      <w:suff w:val="tab"/>
+      <w:lvlText w:val="%2."/>
+      <w:lvlJc w:val="left"/>
+      <w:pPr>
+        <w:ind w:left="1440" w:hanging="360"/>
+      </w:pPr>
+    </w:lvl>
+    <w:lvl w:ilvl="2">
+      <w:start w:val="1"/>
+      <w:numFmt w:val="lowerRoman"/>
+      <w:isLgl w:val="false"/>
+      <w:suff w:val="tab"/>
+      <w:lvlText w:val="%3."/>
+      <w:lvlJc w:val="right"/>
+      <w:pPr>
+        <w:ind w:left="2160" w:hanging="180"/>
+      </w:pPr>
+    </w:lvl>
+    <w:lvl w:ilvl="3">
+      <w:start w:val="1"/>
+      <w:numFmt w:val="decimal"/>
+      <w:isLgl w:val="false"/>
+      <w:suff w:val="tab"/>
+      <w:lvlText w:val="%4."/>
+      <w:lvlJc w:val="left"/>
+      <w:pPr>
+        <w:ind w:left="2880" w:hanging="360"/>
+      </w:pPr>
+    </w:lvl>
+    <w:lvl w:ilvl="4">
+      <w:start w:val="1"/>
+      <w:numFmt w:val="lowerLetter"/>
+      <w:isLgl w:val="false"/>
+      <w:suff w:val="tab"/>
+      <w:lvlText w:val="%5."/>
+      <w:lvlJc w:val="left"/>
+      <w:pPr>
+        <w:ind w:left="3600" w:hanging="360"/>
+      </w:pPr>
+    </w:lvl>
+    <w:lvl w:ilvl="5">
+      <w:start w:val="1"/>
+      <w:numFmt w:val="lowerRoman"/>
+      <w:isLgl w:val="false"/>
+      <w:suff w:val="tab"/>
+      <w:lvlText w:val="%6."/>
+      <w:lvlJc w:val="right"/>
+      <w:pPr>
+        <w:ind w:left="4320" w:hanging="180"/>
+      </w:pPr>
+    </w:lvl>
+    <w:lvl w:ilvl="6">
+      <w:start w:val="1"/>
+      <w:numFmt w:val="decimal"/>
+      <w:isLgl w:val="false"/>
+      <w:suff w:val="tab"/>
+      <w:lvlText w:val="%7."/>
+      <w:lvlJc w:val="left"/>
+      <w:pPr>
+        <w:ind w:left="5040" w:hanging="360"/>
+      </w:pPr>
+    </w:lvl>
+    <w:lvl w:ilvl="7">
+      <w:start w:val="1"/>
+      <w:numFmt w:val="lowerLetter"/>
+      <w:isLgl w:val="false"/>
+      <w:suff w:val="tab"/>
+      <w:lvlText w:val="%8."/>
+      <w:lvlJc w:val="left"/>
+      <w:pPr>
+        <w:ind w:left="5760" w:hanging="360"/>
+      </w:pPr>
+    </w:lvl>
+    <w:lvl w:ilvl="8">
+      <w:start w:val="1"/>
+      <w:numFmt w:val="lowerRoman"/>
+      <w:isLgl w:val="false"/>
+      <w:suff w:val="tab"/>
+      <w:lvlText w:val="%9."/>
+      <w:lvlJc w:val="right"/>
+      <w:pPr>
+        <w:ind w:left="6480" w:hanging="180"/>
+      </w:pPr>
+    </w:lvl>
+  </w:abstractNum>
+  <w:abstractNum w:abstractNumId="224">
+    <w:multiLevelType w:val="hybridMultilevel"/>
+    <w:lvl w:ilvl="0">
+      <w:start w:val="1"/>
+      <w:numFmt w:val="bullet"/>
+      <w:isLgl w:val="false"/>
+      <w:suff w:val="tab"/>
+      <w:lvlText w:val="–"/>
+      <w:lvlJc w:val="left"/>
+      <w:pPr>
+        <w:ind w:left="1417" w:hanging="360"/>
+      </w:pPr>
+      <w:rPr>
+        <w:rFonts w:hint="default" w:ascii="Arial" w:hAnsi="Arial" w:eastAsia="Arial" w:cs="Arial"/>
+      </w:rPr>
+    </w:lvl>
+    <w:lvl w:ilvl="1">
+      <w:start w:val="1"/>
+      <w:numFmt w:val="bullet"/>
+      <w:isLgl w:val="false"/>
+      <w:suff w:val="tab"/>
+      <w:lvlText w:val="o"/>
+      <w:lvlJc w:val="left"/>
+      <w:pPr>
+        <w:ind w:left="2137" w:hanging="360"/>
+      </w:pPr>
+      <w:rPr>
+        <w:rFonts w:hint="default" w:ascii="Courier New" w:hAnsi="Courier New" w:eastAsia="Courier New" w:cs="Courier New"/>
+      </w:rPr>
+    </w:lvl>
+    <w:lvl w:ilvl="2">
+      <w:start w:val="1"/>
+      <w:numFmt w:val="bullet"/>
+      <w:isLgl w:val="false"/>
+      <w:suff w:val="tab"/>
+      <w:lvlText w:val="§"/>
+      <w:lvlJc w:val="left"/>
+      <w:pPr>
+        <w:ind w:left="2857" w:hanging="360"/>
+      </w:pPr>
+      <w:rPr>
+        <w:rFonts w:hint="default" w:ascii="Wingdings" w:hAnsi="Wingdings" w:eastAsia="Wingdings" w:cs="Wingdings"/>
+      </w:rPr>
+    </w:lvl>
+    <w:lvl w:ilvl="3">
+      <w:start w:val="1"/>
+      <w:numFmt w:val="bullet"/>
+      <w:isLgl w:val="false"/>
+      <w:suff w:val="tab"/>
+      <w:lvlText w:val="·"/>
+      <w:lvlJc w:val="left"/>
+      <w:pPr>
+        <w:ind w:left="3577" w:hanging="360"/>
+      </w:pPr>
+      <w:rPr>
+        <w:rFonts w:hint="default" w:ascii="Symbol" w:hAnsi="Symbol" w:eastAsia="Symbol" w:cs="Symbol"/>
+      </w:rPr>
+    </w:lvl>
+    <w:lvl w:ilvl="4">
+      <w:start w:val="1"/>
+      <w:numFmt w:val="bullet"/>
+      <w:isLgl w:val="false"/>
+      <w:suff w:val="tab"/>
+      <w:lvlText w:val="o"/>
+      <w:lvlJc w:val="left"/>
+      <w:pPr>
+        <w:ind w:left="4297" w:hanging="360"/>
+      </w:pPr>
+      <w:rPr>
+        <w:rFonts w:hint="default" w:ascii="Courier New" w:hAnsi="Courier New" w:eastAsia="Courier New" w:cs="Courier New"/>
+      </w:rPr>
+    </w:lvl>
+    <w:lvl w:ilvl="5">
+      <w:start w:val="1"/>
+      <w:numFmt w:val="bullet"/>
+      <w:isLgl w:val="false"/>
+      <w:suff w:val="tab"/>
+      <w:lvlText w:val="§"/>
+      <w:lvlJc w:val="left"/>
+      <w:pPr>
+        <w:ind w:left="5017" w:hanging="360"/>
+      </w:pPr>
+      <w:rPr>
+        <w:rFonts w:hint="default" w:ascii="Wingdings" w:hAnsi="Wingdings" w:eastAsia="Wingdings" w:cs="Wingdings"/>
+      </w:rPr>
+    </w:lvl>
+    <w:lvl w:ilvl="6">
+      <w:start w:val="1"/>
+      <w:numFmt w:val="bullet"/>
+      <w:isLgl w:val="false"/>
+      <w:suff w:val="tab"/>
+      <w:lvlText w:val="·"/>
+      <w:lvlJc w:val="left"/>
+      <w:pPr>
+        <w:ind w:left="5737" w:hanging="360"/>
+      </w:pPr>
+      <w:rPr>
+        <w:rFonts w:hint="default" w:ascii="Symbol" w:hAnsi="Symbol" w:eastAsia="Symbol" w:cs="Symbol"/>
+      </w:rPr>
+    </w:lvl>
+    <w:lvl w:ilvl="7">
+      <w:start w:val="1"/>
+      <w:numFmt w:val="bullet"/>
+      <w:isLgl w:val="false"/>
+      <w:suff w:val="tab"/>
+      <w:lvlText w:val="o"/>
+      <w:lvlJc w:val="left"/>
+      <w:pPr>
+        <w:ind w:left="6457" w:hanging="360"/>
+      </w:pPr>
+      <w:rPr>
+        <w:rFonts w:hint="default" w:ascii="Courier New" w:hAnsi="Courier New" w:eastAsia="Courier New" w:cs="Courier New"/>
+      </w:rPr>
+    </w:lvl>
+    <w:lvl w:ilvl="8">
+      <w:start w:val="1"/>
+      <w:numFmt w:val="bullet"/>
+      <w:isLgl w:val="false"/>
+      <w:suff w:val="tab"/>
+      <w:lvlText w:val="§"/>
+      <w:lvlJc w:val="left"/>
+      <w:pPr>
+        <w:ind w:left="7177" w:hanging="360"/>
+      </w:pPr>
+      <w:rPr>
+        <w:rFonts w:hint="default" w:ascii="Wingdings" w:hAnsi="Wingdings" w:eastAsia="Wingdings" w:cs="Wingdings"/>
+      </w:rPr>
+    </w:lvl>
+  </w:abstractNum>
+  <w:abstractNum w:abstractNumId="225">
+    <w:multiLevelType w:val="hybridMultilevel"/>
+    <w:lvl w:ilvl="0">
+      <w:start w:val="1"/>
+      <w:numFmt w:val="bullet"/>
+      <w:isLgl w:val="false"/>
+      <w:suff w:val="tab"/>
+      <w:lvlText w:val="–"/>
+      <w:lvlJc w:val="left"/>
+      <w:pPr>
+        <w:ind w:left="709" w:hanging="360"/>
+      </w:pPr>
+      <w:rPr>
+        <w:rFonts w:hint="default" w:ascii="Arial" w:hAnsi="Arial" w:eastAsia="Arial" w:cs="Arial"/>
+      </w:rPr>
+    </w:lvl>
+    <w:lvl w:ilvl="1">
+      <w:start w:val="1"/>
+      <w:numFmt w:val="bullet"/>
+      <w:isLgl w:val="false"/>
+      <w:suff w:val="tab"/>
+      <w:lvlText w:val="o"/>
+      <w:lvlJc w:val="left"/>
+      <w:pPr>
+        <w:ind w:left="1429" w:hanging="360"/>
+      </w:pPr>
+      <w:rPr>
+        <w:rFonts w:hint="default" w:ascii="Courier New" w:hAnsi="Courier New" w:eastAsia="Courier New" w:cs="Courier New"/>
+      </w:rPr>
+    </w:lvl>
+    <w:lvl w:ilvl="2">
+      <w:start w:val="1"/>
+      <w:numFmt w:val="bullet"/>
+      <w:isLgl w:val="false"/>
+      <w:suff w:val="tab"/>
+      <w:lvlText w:val="§"/>
+      <w:lvlJc w:val="left"/>
+      <w:pPr>
+        <w:ind w:left="2149" w:hanging="360"/>
+      </w:pPr>
+      <w:rPr>
+        <w:rFonts w:hint="default" w:ascii="Wingdings" w:hAnsi="Wingdings" w:eastAsia="Wingdings" w:cs="Wingdings"/>
+      </w:rPr>
+    </w:lvl>
+    <w:lvl w:ilvl="3">
+      <w:start w:val="1"/>
+      <w:numFmt w:val="bullet"/>
+      <w:isLgl w:val="false"/>
+      <w:suff w:val="tab"/>
+      <w:lvlText w:val="·"/>
+      <w:lvlJc w:val="left"/>
+      <w:pPr>
+        <w:ind w:left="2869" w:hanging="360"/>
+      </w:pPr>
+      <w:rPr>
+        <w:rFonts w:hint="default" w:ascii="Symbol" w:hAnsi="Symbol" w:eastAsia="Symbol" w:cs="Symbol"/>
+      </w:rPr>
+    </w:lvl>
+    <w:lvl w:ilvl="4">
+      <w:start w:val="1"/>
+      <w:numFmt w:val="bullet"/>
+      <w:isLgl w:val="false"/>
+      <w:suff w:val="tab"/>
+      <w:lvlText w:val="o"/>
+      <w:lvlJc w:val="left"/>
+      <w:pPr>
+        <w:ind w:left="3589" w:hanging="360"/>
+      </w:pPr>
+      <w:rPr>
+        <w:rFonts w:hint="default" w:ascii="Courier New" w:hAnsi="Courier New" w:eastAsia="Courier New" w:cs="Courier New"/>
+      </w:rPr>
+    </w:lvl>
+    <w:lvl w:ilvl="5">
+      <w:start w:val="1"/>
+      <w:numFmt w:val="bullet"/>
+      <w:isLgl w:val="false"/>
+      <w:suff w:val="tab"/>
+      <w:lvlText w:val="§"/>
+      <w:lvlJc w:val="left"/>
+      <w:pPr>
+        <w:ind w:left="4309" w:hanging="360"/>
+      </w:pPr>
+      <w:rPr>
+        <w:rFonts w:hint="default" w:ascii="Wingdings" w:hAnsi="Wingdings" w:eastAsia="Wingdings" w:cs="Wingdings"/>
+      </w:rPr>
+    </w:lvl>
+    <w:lvl w:ilvl="6">
+      <w:start w:val="1"/>
+      <w:numFmt w:val="bullet"/>
+      <w:isLgl w:val="false"/>
+      <w:suff w:val="tab"/>
+      <w:lvlText w:val="·"/>
+      <w:lvlJc w:val="left"/>
+      <w:pPr>
+        <w:ind w:left="5029" w:hanging="360"/>
+      </w:pPr>
+      <w:rPr>
+        <w:rFonts w:hint="default" w:ascii="Symbol" w:hAnsi="Symbol" w:eastAsia="Symbol" w:cs="Symbol"/>
+      </w:rPr>
+    </w:lvl>
+    <w:lvl w:ilvl="7">
+      <w:start w:val="1"/>
+      <w:numFmt w:val="bullet"/>
+      <w:isLgl w:val="false"/>
+      <w:suff w:val="tab"/>
+      <w:lvlText w:val="o"/>
+      <w:lvlJc w:val="left"/>
+      <w:pPr>
+        <w:ind w:left="5749" w:hanging="360"/>
+      </w:pPr>
+      <w:rPr>
+        <w:rFonts w:hint="default" w:ascii="Courier New" w:hAnsi="Courier New" w:eastAsia="Courier New" w:cs="Courier New"/>
+      </w:rPr>
+    </w:lvl>
+    <w:lvl w:ilvl="8">
+      <w:start w:val="1"/>
+      <w:numFmt w:val="bullet"/>
+      <w:isLgl w:val="false"/>
+      <w:suff w:val="tab"/>
+      <w:lvlText w:val="§"/>
+      <w:lvlJc w:val="left"/>
+      <w:pPr>
+        <w:ind w:left="6469" w:hanging="360"/>
       </w:pPr>
       <w:rPr>
         <w:rFonts w:hint="default" w:ascii="Wingdings" w:hAnsi="Wingdings" w:eastAsia="Wingdings" w:cs="Wingdings"/>
@@ -27420,6 +28608,15 @@
   <w:num w:numId="223">
     <w:abstractNumId w:val="222"/>
   </w:num>
+  <w:num w:numId="224">
+    <w:abstractNumId w:val="223"/>
+  </w:num>
+  <w:num w:numId="225">
+    <w:abstractNumId w:val="224"/>
+  </w:num>
+  <w:num w:numId="226">
+    <w:abstractNumId w:val="225"/>
+  </w:num>
 </w:numbering>
 </file>
 
@@ -27579,11 +28776,11 @@
     <w:lsdException w:name="Bibliography" w:uiPriority="37"/>
     <w:lsdException w:name="TOC Heading" w:uiPriority="39" w:qFormat="1"/>
   </w:latentStyles>
-  <w:style w:type="paragraph" w:styleId="1114">
+  <w:style w:type="paragraph" w:styleId="1118">
     <w:name w:val="Heading 1"/>
-    <w:basedOn w:val="1292"/>
-    <w:next w:val="1292"/>
-    <w:link w:val="1115"/>
+    <w:basedOn w:val="1296"/>
+    <w:next w:val="1296"/>
+    <w:link w:val="1119"/>
     <w:uiPriority w:val="9"/>
     <w:qFormat/>
     <w:pPr>
@@ -27598,9 +28795,9 @@
       <w:szCs w:val="28"/>
     </w:rPr>
   </w:style>
-  <w:style w:type="character" w:styleId="1115">
+  <w:style w:type="character" w:styleId="1119">
     <w:name w:val="Heading 1 Char"/>
-    <w:link w:val="1114"/>
+    <w:link w:val="1118"/>
     <w:uiPriority w:val="9"/>
     <w:rPr>
       <w:b/>
@@ -27609,11 +28806,11 @@
       <w:szCs w:val="28"/>
     </w:rPr>
   </w:style>
-  <w:style w:type="paragraph" w:styleId="1116">
+  <w:style w:type="paragraph" w:styleId="1120">
     <w:name w:val="Heading 2"/>
-    <w:basedOn w:val="1292"/>
-    <w:next w:val="1292"/>
-    <w:link w:val="1117"/>
+    <w:basedOn w:val="1296"/>
+    <w:next w:val="1296"/>
+    <w:link w:val="1121"/>
     <w:uiPriority w:val="9"/>
     <w:unhideWhenUsed/>
     <w:qFormat/>
@@ -27628,21 +28825,21 @@
       <w:sz w:val="34"/>
     </w:rPr>
   </w:style>
-  <w:style w:type="character" w:styleId="1117">
+  <w:style w:type="character" w:styleId="1121">
     <w:name w:val="Heading 2 Char"/>
-    <w:basedOn w:val="1293"/>
-    <w:link w:val="1116"/>
+    <w:basedOn w:val="1297"/>
+    <w:link w:val="1120"/>
     <w:uiPriority w:val="9"/>
     <w:rPr>
       <w:rFonts w:ascii="Arial" w:hAnsi="Arial" w:eastAsia="Arial" w:cs="Arial"/>
       <w:sz w:val="34"/>
     </w:rPr>
   </w:style>
-  <w:style w:type="paragraph" w:styleId="1118">
+  <w:style w:type="paragraph" w:styleId="1122">
     <w:name w:val="Heading 3"/>
-    <w:basedOn w:val="1292"/>
-    <w:next w:val="1292"/>
-    <w:link w:val="1119"/>
+    <w:basedOn w:val="1296"/>
+    <w:next w:val="1296"/>
+    <w:link w:val="1123"/>
     <w:uiPriority w:val="9"/>
     <w:unhideWhenUsed/>
     <w:qFormat/>
@@ -27658,10 +28855,10 @@
       <w:szCs w:val="30"/>
     </w:rPr>
   </w:style>
-  <w:style w:type="character" w:styleId="1119">
+  <w:style w:type="character" w:styleId="1123">
     <w:name w:val="Heading 3 Char"/>
-    <w:basedOn w:val="1293"/>
-    <w:link w:val="1118"/>
+    <w:basedOn w:val="1297"/>
+    <w:link w:val="1122"/>
     <w:uiPriority w:val="9"/>
     <w:rPr>
       <w:rFonts w:ascii="Arial" w:hAnsi="Arial" w:eastAsia="Arial" w:cs="Arial"/>
@@ -27669,11 +28866,11 @@
       <w:szCs w:val="30"/>
     </w:rPr>
   </w:style>
-  <w:style w:type="paragraph" w:styleId="1120">
+  <w:style w:type="paragraph" w:styleId="1124">
     <w:name w:val="Heading 4"/>
-    <w:basedOn w:val="1292"/>
-    <w:next w:val="1292"/>
-    <w:link w:val="1121"/>
+    <w:basedOn w:val="1296"/>
+    <w:next w:val="1296"/>
+    <w:link w:val="1125"/>
     <w:uiPriority w:val="9"/>
     <w:unhideWhenUsed/>
     <w:qFormat/>
@@ -27691,10 +28888,10 @@
       <w:szCs w:val="26"/>
     </w:rPr>
   </w:style>
-  <w:style w:type="character" w:styleId="1121">
+  <w:style w:type="character" w:styleId="1125">
     <w:name w:val="Heading 4 Char"/>
-    <w:basedOn w:val="1293"/>
-    <w:link w:val="1120"/>
+    <w:basedOn w:val="1297"/>
+    <w:link w:val="1124"/>
     <w:uiPriority w:val="9"/>
     <w:rPr>
       <w:rFonts w:ascii="Arial" w:hAnsi="Arial" w:eastAsia="Arial" w:cs="Arial"/>
@@ -27704,11 +28901,11 @@
       <w:szCs w:val="26"/>
     </w:rPr>
   </w:style>
-  <w:style w:type="paragraph" w:styleId="1122">
+  <w:style w:type="paragraph" w:styleId="1126">
     <w:name w:val="Heading 5"/>
-    <w:basedOn w:val="1292"/>
-    <w:next w:val="1292"/>
-    <w:link w:val="1123"/>
+    <w:basedOn w:val="1296"/>
+    <w:next w:val="1296"/>
+    <w:link w:val="1127"/>
     <w:uiPriority w:val="9"/>
     <w:unhideWhenUsed/>
     <w:qFormat/>
@@ -27726,10 +28923,10 @@
       <w:szCs w:val="24"/>
     </w:rPr>
   </w:style>
-  <w:style w:type="character" w:styleId="1123">
+  <w:style w:type="character" w:styleId="1127">
     <w:name w:val="Heading 5 Char"/>
-    <w:basedOn w:val="1293"/>
-    <w:link w:val="1122"/>
+    <w:basedOn w:val="1297"/>
+    <w:link w:val="1126"/>
     <w:uiPriority w:val="9"/>
     <w:rPr>
       <w:rFonts w:ascii="Arial" w:hAnsi="Arial" w:eastAsia="Arial" w:cs="Arial"/>
@@ -27739,11 +28936,11 @@
       <w:szCs w:val="24"/>
     </w:rPr>
   </w:style>
-  <w:style w:type="paragraph" w:styleId="1124">
+  <w:style w:type="paragraph" w:styleId="1128">
     <w:name w:val="Heading 6"/>
-    <w:basedOn w:val="1292"/>
-    <w:next w:val="1292"/>
-    <w:link w:val="1125"/>
+    <w:basedOn w:val="1296"/>
+    <w:next w:val="1296"/>
+    <w:link w:val="1129"/>
     <w:uiPriority w:val="9"/>
     <w:unhideWhenUsed/>
     <w:qFormat/>
@@ -27761,10 +28958,10 @@
       <w:szCs w:val="22"/>
     </w:rPr>
   </w:style>
-  <w:style w:type="character" w:styleId="1125">
+  <w:style w:type="character" w:styleId="1129">
     <w:name w:val="Heading 6 Char"/>
-    <w:basedOn w:val="1293"/>
-    <w:link w:val="1124"/>
+    <w:basedOn w:val="1297"/>
+    <w:link w:val="1128"/>
     <w:uiPriority w:val="9"/>
     <w:rPr>
       <w:rFonts w:ascii="Arial" w:hAnsi="Arial" w:eastAsia="Arial" w:cs="Arial"/>
@@ -27774,11 +28971,11 @@
       <w:szCs w:val="22"/>
     </w:rPr>
   </w:style>
-  <w:style w:type="paragraph" w:styleId="1126">
+  <w:style w:type="paragraph" w:styleId="1130">
     <w:name w:val="Heading 7"/>
-    <w:basedOn w:val="1292"/>
-    <w:next w:val="1292"/>
-    <w:link w:val="1127"/>
+    <w:basedOn w:val="1296"/>
+    <w:next w:val="1296"/>
+    <w:link w:val="1131"/>
     <w:uiPriority w:val="9"/>
     <w:unhideWhenUsed/>
     <w:qFormat/>
@@ -27798,10 +28995,10 @@
       <w:szCs w:val="22"/>
     </w:rPr>
   </w:style>
-  <w:style w:type="character" w:styleId="1127">
+  <w:style w:type="character" w:styleId="1131">
     <w:name w:val="Heading 7 Char"/>
-    <w:basedOn w:val="1293"/>
-    <w:link w:val="1126"/>
+    <w:basedOn w:val="1297"/>
+    <w:link w:val="1130"/>
     <w:uiPriority w:val="9"/>
     <w:rPr>
       <w:rFonts w:ascii="Arial" w:hAnsi="Arial" w:eastAsia="Arial" w:cs="Arial"/>
@@ -27813,11 +29010,11 @@
       <w:szCs w:val="22"/>
     </w:rPr>
   </w:style>
-  <w:style w:type="paragraph" w:styleId="1128">
+  <w:style w:type="paragraph" w:styleId="1132">
     <w:name w:val="Heading 8"/>
-    <w:basedOn w:val="1292"/>
-    <w:next w:val="1292"/>
-    <w:link w:val="1129"/>
+    <w:basedOn w:val="1296"/>
+    <w:next w:val="1296"/>
+    <w:link w:val="1133"/>
     <w:uiPriority w:val="9"/>
     <w:unhideWhenUsed/>
     <w:qFormat/>
@@ -27835,10 +29032,10 @@
       <w:szCs w:val="22"/>
     </w:rPr>
   </w:style>
-  <w:style w:type="character" w:styleId="1129">
+  <w:style w:type="character" w:styleId="1133">
     <w:name w:val="Heading 8 Char"/>
-    <w:basedOn w:val="1293"/>
-    <w:link w:val="1128"/>
+    <w:basedOn w:val="1297"/>
+    <w:link w:val="1132"/>
     <w:uiPriority w:val="9"/>
     <w:rPr>
       <w:rFonts w:ascii="Arial" w:hAnsi="Arial" w:eastAsia="Arial" w:cs="Arial"/>
@@ -27848,11 +29045,11 @@
       <w:szCs w:val="22"/>
     </w:rPr>
   </w:style>
-  <w:style w:type="paragraph" w:styleId="1130">
+  <w:style w:type="paragraph" w:styleId="1134">
     <w:name w:val="Heading 9"/>
-    <w:basedOn w:val="1292"/>
-    <w:next w:val="1292"/>
-    <w:link w:val="1131"/>
+    <w:basedOn w:val="1296"/>
+    <w:next w:val="1296"/>
+    <w:link w:val="1135"/>
     <w:uiPriority w:val="9"/>
     <w:unhideWhenUsed/>
     <w:qFormat/>
@@ -27870,10 +29067,10 @@
       <w:szCs w:val="21"/>
     </w:rPr>
   </w:style>
-  <w:style w:type="character" w:styleId="1131">
+  <w:style w:type="character" w:styleId="1135">
     <w:name w:val="Heading 9 Char"/>
-    <w:basedOn w:val="1293"/>
-    <w:link w:val="1130"/>
+    <w:basedOn w:val="1297"/>
+    <w:link w:val="1134"/>
     <w:uiPriority w:val="9"/>
     <w:rPr>
       <w:rFonts w:ascii="Arial" w:hAnsi="Arial" w:eastAsia="Arial" w:cs="Arial"/>
@@ -27883,9 +29080,9 @@
       <w:szCs w:val="21"/>
     </w:rPr>
   </w:style>
-  <w:style w:type="paragraph" w:styleId="1132">
+  <w:style w:type="paragraph" w:styleId="1136">
     <w:name w:val="List Paragraph"/>
-    <w:basedOn w:val="1292"/>
+    <w:basedOn w:val="1296"/>
     <w:uiPriority w:val="34"/>
     <w:qFormat/>
     <w:pPr>
@@ -27893,7 +29090,7 @@
       <w:ind w:left="720"/>
     </w:pPr>
   </w:style>
-  <w:style w:type="paragraph" w:styleId="1133">
+  <w:style w:type="paragraph" w:styleId="1137">
     <w:name w:val="No Spacing"/>
     <w:uiPriority w:val="1"/>
     <w:qFormat/>
@@ -27901,11 +29098,11 @@
       <w:spacing w:before="0" w:after="0" w:line="240" w:lineRule="auto"/>
     </w:pPr>
   </w:style>
-  <w:style w:type="paragraph" w:styleId="1134">
+  <w:style w:type="paragraph" w:styleId="1138">
     <w:name w:val="Title"/>
-    <w:basedOn w:val="1292"/>
-    <w:next w:val="1292"/>
-    <w:link w:val="1135"/>
+    <w:basedOn w:val="1296"/>
+    <w:next w:val="1296"/>
+    <w:link w:val="1139"/>
     <w:uiPriority w:val="10"/>
     <w:qFormat/>
     <w:pPr>
@@ -27917,21 +29114,21 @@
       <w:szCs w:val="48"/>
     </w:rPr>
   </w:style>
-  <w:style w:type="character" w:styleId="1135">
+  <w:style w:type="character" w:styleId="1139">
     <w:name w:val="Title Char"/>
-    <w:basedOn w:val="1293"/>
-    <w:link w:val="1134"/>
+    <w:basedOn w:val="1297"/>
+    <w:link w:val="1138"/>
     <w:uiPriority w:val="10"/>
     <w:rPr>
       <w:sz w:val="48"/>
       <w:szCs w:val="48"/>
     </w:rPr>
   </w:style>
-  <w:style w:type="paragraph" w:styleId="1136">
+  <w:style w:type="paragraph" w:styleId="1140">
     <w:name w:val="Subtitle"/>
-    <w:basedOn w:val="1292"/>
-    <w:next w:val="1292"/>
-    <w:link w:val="1137"/>
+    <w:basedOn w:val="1296"/>
+    <w:next w:val="1296"/>
+    <w:link w:val="1141"/>
     <w:uiPriority w:val="11"/>
     <w:qFormat/>
     <w:pPr>
@@ -27942,21 +29139,21 @@
       <w:szCs w:val="24"/>
     </w:rPr>
   </w:style>
-  <w:style w:type="character" w:styleId="1137">
+  <w:style w:type="character" w:styleId="1141">
     <w:name w:val="Subtitle Char"/>
-    <w:basedOn w:val="1293"/>
-    <w:link w:val="1136"/>
+    <w:basedOn w:val="1297"/>
+    <w:link w:val="1140"/>
     <w:uiPriority w:val="11"/>
     <w:rPr>
       <w:sz w:val="24"/>
       <w:szCs w:val="24"/>
     </w:rPr>
   </w:style>
-  <w:style w:type="paragraph" w:styleId="1138">
+  <w:style w:type="paragraph" w:styleId="1142">
     <w:name w:val="Quote"/>
-    <w:basedOn w:val="1292"/>
-    <w:next w:val="1292"/>
-    <w:link w:val="1139"/>
+    <w:basedOn w:val="1296"/>
+    <w:next w:val="1296"/>
+    <w:link w:val="1143"/>
     <w:uiPriority w:val="29"/>
     <w:qFormat/>
     <w:pPr>
@@ -27966,19 +29163,19 @@
       <w:i/>
     </w:rPr>
   </w:style>
-  <w:style w:type="character" w:styleId="1139">
+  <w:style w:type="character" w:styleId="1143">
     <w:name w:val="Quote Char"/>
-    <w:link w:val="1138"/>
+    <w:link w:val="1142"/>
     <w:uiPriority w:val="29"/>
     <w:rPr>
       <w:i/>
     </w:rPr>
   </w:style>
-  <w:style w:type="paragraph" w:styleId="1140">
+  <w:style w:type="paragraph" w:styleId="1144">
     <w:name w:val="Intense Quote"/>
-    <w:basedOn w:val="1292"/>
-    <w:next w:val="1292"/>
-    <w:link w:val="1141"/>
+    <w:basedOn w:val="1296"/>
+    <w:next w:val="1296"/>
+    <w:link w:val="1145"/>
     <w:uiPriority w:val="30"/>
     <w:qFormat/>
     <w:pPr>
@@ -27996,37 +29193,17 @@
       <w:i/>
     </w:rPr>
   </w:style>
-  <w:style w:type="character" w:styleId="1141">
+  <w:style w:type="character" w:styleId="1145">
     <w:name w:val="Intense Quote Char"/>
-    <w:link w:val="1140"/>
+    <w:link w:val="1144"/>
     <w:uiPriority w:val="30"/>
     <w:rPr>
       <w:i/>
     </w:rPr>
   </w:style>
-  <w:style w:type="paragraph" w:styleId="1142">
+  <w:style w:type="paragraph" w:styleId="1146">
     <w:name w:val="Header"/>
-    <w:basedOn w:val="1292"/>
-    <w:link w:val="1143"/>
-    <w:uiPriority w:val="99"/>
-    <w:unhideWhenUsed/>
-    <w:pPr>
-      <w:spacing w:after="0" w:line="240" w:lineRule="auto"/>
-      <w:tabs>
-        <w:tab w:val="center" w:pos="7143" w:leader="none"/>
-        <w:tab w:val="right" w:pos="14287" w:leader="none"/>
-      </w:tabs>
-    </w:pPr>
-  </w:style>
-  <w:style w:type="character" w:styleId="1143">
-    <w:name w:val="Header Char"/>
-    <w:basedOn w:val="1293"/>
-    <w:link w:val="1142"/>
-    <w:uiPriority w:val="99"/>
-  </w:style>
-  <w:style w:type="paragraph" w:styleId="1144">
-    <w:name w:val="Footer"/>
-    <w:basedOn w:val="1292"/>
+    <w:basedOn w:val="1296"/>
     <w:link w:val="1147"/>
     <w:uiPriority w:val="99"/>
     <w:unhideWhenUsed/>
@@ -28038,16 +29215,36 @@
       </w:tabs>
     </w:pPr>
   </w:style>
-  <w:style w:type="character" w:styleId="1145">
-    <w:name w:val="Footer Char"/>
-    <w:basedOn w:val="1293"/>
-    <w:link w:val="1144"/>
+  <w:style w:type="character" w:styleId="1147">
+    <w:name w:val="Header Char"/>
+    <w:basedOn w:val="1297"/>
+    <w:link w:val="1146"/>
     <w:uiPriority w:val="99"/>
   </w:style>
-  <w:style w:type="paragraph" w:styleId="1146">
+  <w:style w:type="paragraph" w:styleId="1148">
+    <w:name w:val="Footer"/>
+    <w:basedOn w:val="1296"/>
+    <w:link w:val="1151"/>
+    <w:uiPriority w:val="99"/>
+    <w:unhideWhenUsed/>
+    <w:pPr>
+      <w:spacing w:after="0" w:line="240" w:lineRule="auto"/>
+      <w:tabs>
+        <w:tab w:val="center" w:pos="7143" w:leader="none"/>
+        <w:tab w:val="right" w:pos="14287" w:leader="none"/>
+      </w:tabs>
+    </w:pPr>
+  </w:style>
+  <w:style w:type="character" w:styleId="1149">
+    <w:name w:val="Footer Char"/>
+    <w:basedOn w:val="1297"/>
+    <w:link w:val="1148"/>
+    <w:uiPriority w:val="99"/>
+  </w:style>
+  <w:style w:type="paragraph" w:styleId="1150">
     <w:name w:val="Caption"/>
-    <w:basedOn w:val="1292"/>
-    <w:next w:val="1292"/>
+    <w:basedOn w:val="1296"/>
+    <w:next w:val="1296"/>
     <w:uiPriority w:val="35"/>
     <w:semiHidden/>
     <w:unhideWhenUsed/>
@@ -28063,15 +29260,15 @@
       <w:szCs w:val="18"/>
     </w:rPr>
   </w:style>
-  <w:style w:type="character" w:styleId="1147">
+  <w:style w:type="character" w:styleId="1151">
     <w:name w:val="Caption Char"/>
-    <w:basedOn w:val="1146"/>
-    <w:link w:val="1144"/>
+    <w:basedOn w:val="1150"/>
+    <w:link w:val="1148"/>
     <w:uiPriority w:val="99"/>
   </w:style>
-  <w:style w:type="table" w:styleId="1148">
+  <w:style w:type="table" w:styleId="1152">
     <w:name w:val="Table Grid"/>
-    <w:basedOn w:val="1294"/>
+    <w:basedOn w:val="1298"/>
     <w:uiPriority w:val="59"/>
     <w:pPr>
       <w:spacing w:after="0" w:line="240" w:lineRule="auto"/>
@@ -28094,9 +29291,9 @@
       </w:tblCellMar>
     </w:tblPr>
   </w:style>
-  <w:style w:type="table" w:styleId="1149">
+  <w:style w:type="table" w:styleId="1153">
     <w:name w:val="Table Grid Light"/>
-    <w:basedOn w:val="1294"/>
+    <w:basedOn w:val="1298"/>
     <w:uiPriority w:val="59"/>
     <w:pPr>
       <w:spacing w:after="0" w:line="240" w:lineRule="auto"/>
@@ -28119,9 +29316,9 @@
       </w:tblCellMar>
     </w:tblPr>
   </w:style>
-  <w:style w:type="table" w:styleId="1150">
+  <w:style w:type="table" w:styleId="1154">
     <w:name w:val="Plain Table 1"/>
-    <w:basedOn w:val="1294"/>
+    <w:basedOn w:val="1298"/>
     <w:uiPriority w:val="59"/>
     <w:pPr>
       <w:spacing w:after="0" w:line="240" w:lineRule="auto"/>
@@ -28186,9 +29383,9 @@
       </w:rPr>
     </w:tblStylePr>
   </w:style>
-  <w:style w:type="table" w:styleId="1151">
+  <w:style w:type="table" w:styleId="1155">
     <w:name w:val="Plain Table 2"/>
-    <w:basedOn w:val="1294"/>
+    <w:basedOn w:val="1298"/>
     <w:uiPriority w:val="59"/>
     <w:pPr>
       <w:spacing w:after="0" w:line="240" w:lineRule="auto"/>
@@ -28271,9 +29468,9 @@
       </w:rPr>
     </w:tblStylePr>
   </w:style>
-  <w:style w:type="table" w:styleId="1152">
+  <w:style w:type="table" w:styleId="1156">
     <w:name w:val="Plain Table 3"/>
-    <w:basedOn w:val="1294"/>
+    <w:basedOn w:val="1298"/>
     <w:uiPriority w:val="99"/>
     <w:pPr>
       <w:spacing w:after="0" w:line="240" w:lineRule="auto"/>
@@ -28348,9 +29545,9 @@
       </w:rPr>
     </w:tblStylePr>
   </w:style>
-  <w:style w:type="table" w:styleId="1153">
+  <w:style w:type="table" w:styleId="1157">
     <w:name w:val="Plain Table 4"/>
-    <w:basedOn w:val="1294"/>
+    <w:basedOn w:val="1298"/>
     <w:uiPriority w:val="99"/>
     <w:pPr>
       <w:spacing w:after="0" w:line="240" w:lineRule="auto"/>
@@ -28405,9 +29602,9 @@
       </w:rPr>
     </w:tblStylePr>
   </w:style>
-  <w:style w:type="table" w:styleId="1154">
+  <w:style w:type="table" w:styleId="1158">
     <w:name w:val="Plain Table 5"/>
-    <w:basedOn w:val="1294"/>
+    <w:basedOn w:val="1298"/>
     <w:uiPriority w:val="99"/>
     <w:pPr>
       <w:spacing w:after="0" w:line="240" w:lineRule="auto"/>
@@ -28493,9 +29690,9 @@
       </w:tcPr>
     </w:tblStylePr>
   </w:style>
-  <w:style w:type="table" w:styleId="1155">
+  <w:style w:type="table" w:styleId="1159">
     <w:name w:val="Grid Table 1 Light"/>
-    <w:basedOn w:val="1294"/>
+    <w:basedOn w:val="1298"/>
     <w:uiPriority w:val="99"/>
     <w:pPr>
       <w:spacing w:after="0" w:line="240" w:lineRule="auto"/>
@@ -28558,9 +29755,9 @@
       </w:rPr>
     </w:tblStylePr>
   </w:style>
-  <w:style w:type="table" w:styleId="1156">
+  <w:style w:type="table" w:styleId="1160">
     <w:name w:val="Grid Table 1 Light - Accent 1"/>
-    <w:basedOn w:val="1294"/>
+    <w:basedOn w:val="1298"/>
     <w:uiPriority w:val="99"/>
     <w:pPr>
       <w:spacing w:after="0" w:line="240" w:lineRule="auto"/>
@@ -28623,9 +29820,9 @@
       </w:rPr>
     </w:tblStylePr>
   </w:style>
-  <w:style w:type="table" w:styleId="1157">
+  <w:style w:type="table" w:styleId="1161">
     <w:name w:val="Grid Table 1 Light - Accent 2"/>
-    <w:basedOn w:val="1294"/>
+    <w:basedOn w:val="1298"/>
     <w:uiPriority w:val="99"/>
     <w:pPr>
       <w:spacing w:after="0" w:line="240" w:lineRule="auto"/>
@@ -28688,9 +29885,9 @@
       </w:rPr>
     </w:tblStylePr>
   </w:style>
-  <w:style w:type="table" w:styleId="1158">
+  <w:style w:type="table" w:styleId="1162">
     <w:name w:val="Grid Table 1 Light - Accent 3"/>
-    <w:basedOn w:val="1294"/>
+    <w:basedOn w:val="1298"/>
     <w:uiPriority w:val="99"/>
     <w:pPr>
       <w:spacing w:after="0" w:line="240" w:lineRule="auto"/>
@@ -28753,9 +29950,9 @@
       </w:rPr>
     </w:tblStylePr>
   </w:style>
-  <w:style w:type="table" w:styleId="1159">
+  <w:style w:type="table" w:styleId="1163">
     <w:name w:val="Grid Table 1 Light - Accent 4"/>
-    <w:basedOn w:val="1294"/>
+    <w:basedOn w:val="1298"/>
     <w:uiPriority w:val="99"/>
     <w:pPr>
       <w:spacing w:after="0" w:line="240" w:lineRule="auto"/>
@@ -28818,9 +30015,9 @@
       </w:rPr>
     </w:tblStylePr>
   </w:style>
-  <w:style w:type="table" w:styleId="1160">
+  <w:style w:type="table" w:styleId="1164">
     <w:name w:val="Grid Table 1 Light - Accent 5"/>
-    <w:basedOn w:val="1294"/>
+    <w:basedOn w:val="1298"/>
     <w:uiPriority w:val="99"/>
     <w:pPr>
       <w:spacing w:after="0" w:line="240" w:lineRule="auto"/>
@@ -28883,9 +30080,9 @@
       </w:rPr>
     </w:tblStylePr>
   </w:style>
-  <w:style w:type="table" w:styleId="1161">
+  <w:style w:type="table" w:styleId="1165">
     <w:name w:val="Grid Table 1 Light - Accent 6"/>
-    <w:basedOn w:val="1294"/>
+    <w:basedOn w:val="1298"/>
     <w:uiPriority w:val="99"/>
     <w:pPr>
       <w:spacing w:after="0" w:line="240" w:lineRule="auto"/>
@@ -28948,9 +30145,9 @@
       </w:rPr>
     </w:tblStylePr>
   </w:style>
-  <w:style w:type="table" w:styleId="1162">
+  <w:style w:type="table" w:styleId="1166">
     <w:name w:val="Grid Table 2"/>
-    <w:basedOn w:val="1294"/>
+    <w:basedOn w:val="1298"/>
     <w:uiPriority w:val="99"/>
     <w:pPr>
       <w:spacing w:after="0" w:line="240" w:lineRule="auto"/>
@@ -29028,9 +30225,9 @@
       </w:tcPr>
     </w:tblStylePr>
   </w:style>
-  <w:style w:type="table" w:styleId="1163">
+  <w:style w:type="table" w:styleId="1167">
     <w:name w:val="Grid Table 2 - Accent 1"/>
-    <w:basedOn w:val="1294"/>
+    <w:basedOn w:val="1298"/>
     <w:uiPriority w:val="99"/>
     <w:pPr>
       <w:spacing w:after="0" w:line="240" w:lineRule="auto"/>
@@ -29108,9 +30305,9 @@
       </w:tcPr>
     </w:tblStylePr>
   </w:style>
-  <w:style w:type="table" w:styleId="1164">
+  <w:style w:type="table" w:styleId="1168">
     <w:name w:val="Grid Table 2 - Accent 2"/>
-    <w:basedOn w:val="1294"/>
+    <w:basedOn w:val="1298"/>
     <w:uiPriority w:val="99"/>
     <w:pPr>
       <w:spacing w:after="0" w:line="240" w:lineRule="auto"/>
@@ -29188,9 +30385,9 @@
       </w:tcPr>
     </w:tblStylePr>
   </w:style>
-  <w:style w:type="table" w:styleId="1165">
+  <w:style w:type="table" w:styleId="1169">
     <w:name w:val="Grid Table 2 - Accent 3"/>
-    <w:basedOn w:val="1294"/>
+    <w:basedOn w:val="1298"/>
     <w:uiPriority w:val="99"/>
     <w:pPr>
       <w:spacing w:after="0" w:line="240" w:lineRule="auto"/>
@@ -29268,9 +30465,9 @@
       </w:tcPr>
     </w:tblStylePr>
   </w:style>
-  <w:style w:type="table" w:styleId="1166">
+  <w:style w:type="table" w:styleId="1170">
     <w:name w:val="Grid Table 2 - Accent 4"/>
-    <w:basedOn w:val="1294"/>
+    <w:basedOn w:val="1298"/>
     <w:uiPriority w:val="99"/>
     <w:pPr>
       <w:spacing w:after="0" w:line="240" w:lineRule="auto"/>
@@ -29348,9 +30545,9 @@
       </w:tcPr>
     </w:tblStylePr>
   </w:style>
-  <w:style w:type="table" w:styleId="1167">
+  <w:style w:type="table" w:styleId="1171">
     <w:name w:val="Grid Table 2 - Accent 5"/>
-    <w:basedOn w:val="1294"/>
+    <w:basedOn w:val="1298"/>
     <w:uiPriority w:val="99"/>
     <w:pPr>
       <w:spacing w:after="0" w:line="240" w:lineRule="auto"/>
@@ -29428,9 +30625,9 @@
       </w:tcPr>
     </w:tblStylePr>
   </w:style>
-  <w:style w:type="table" w:styleId="1168">
+  <w:style w:type="table" w:styleId="1172">
     <w:name w:val="Grid Table 2 - Accent 6"/>
-    <w:basedOn w:val="1294"/>
+    <w:basedOn w:val="1298"/>
     <w:uiPriority w:val="99"/>
     <w:pPr>
       <w:spacing w:after="0" w:line="240" w:lineRule="auto"/>
@@ -29508,9 +30705,9 @@
       </w:tcPr>
     </w:tblStylePr>
   </w:style>
-  <w:style w:type="table" w:styleId="1169">
+  <w:style w:type="table" w:styleId="1173">
     <w:name w:val="Grid Table 3"/>
-    <w:basedOn w:val="1294"/>
+    <w:basedOn w:val="1298"/>
     <w:uiPriority w:val="99"/>
     <w:pPr>
       <w:spacing w:after="0" w:line="240" w:lineRule="auto"/>
@@ -29609,9 +30806,9 @@
       </w:tcPr>
     </w:tblStylePr>
   </w:style>
-  <w:style w:type="table" w:styleId="1170">
+  <w:style w:type="table" w:styleId="1174">
     <w:name w:val="Grid Table 3 - Accent 1"/>
-    <w:basedOn w:val="1294"/>
+    <w:basedOn w:val="1298"/>
     <w:uiPriority w:val="99"/>
     <w:pPr>
       <w:spacing w:after="0" w:line="240" w:lineRule="auto"/>
@@ -29710,9 +30907,9 @@
       </w:tcPr>
     </w:tblStylePr>
   </w:style>
-  <w:style w:type="table" w:styleId="1171">
+  <w:style w:type="table" w:styleId="1175">
     <w:name w:val="Grid Table 3 - Accent 2"/>
-    <w:basedOn w:val="1294"/>
+    <w:basedOn w:val="1298"/>
     <w:uiPriority w:val="99"/>
     <w:pPr>
       <w:spacing w:after="0" w:line="240" w:lineRule="auto"/>
@@ -29811,9 +31008,9 @@
       </w:tcPr>
     </w:tblStylePr>
   </w:style>
-  <w:style w:type="table" w:styleId="1172">
+  <w:style w:type="table" w:styleId="1176">
     <w:name w:val="Grid Table 3 - Accent 3"/>
-    <w:basedOn w:val="1294"/>
+    <w:basedOn w:val="1298"/>
     <w:uiPriority w:val="99"/>
     <w:pPr>
       <w:spacing w:after="0" w:line="240" w:lineRule="auto"/>
@@ -29912,9 +31109,9 @@
       </w:tcPr>
     </w:tblStylePr>
   </w:style>
-  <w:style w:type="table" w:styleId="1173">
+  <w:style w:type="table" w:styleId="1177">
     <w:name w:val="Grid Table 3 - Accent 4"/>
-    <w:basedOn w:val="1294"/>
+    <w:basedOn w:val="1298"/>
     <w:uiPriority w:val="99"/>
     <w:pPr>
       <w:spacing w:after="0" w:line="240" w:lineRule="auto"/>
@@ -30013,9 +31210,9 @@
       </w:tcPr>
     </w:tblStylePr>
   </w:style>
-  <w:style w:type="table" w:styleId="1174">
+  <w:style w:type="table" w:styleId="1178">
     <w:name w:val="Grid Table 3 - Accent 5"/>
-    <w:basedOn w:val="1294"/>
+    <w:basedOn w:val="1298"/>
     <w:uiPriority w:val="99"/>
     <w:pPr>
       <w:spacing w:after="0" w:line="240" w:lineRule="auto"/>
@@ -30114,9 +31311,9 @@
       </w:tcPr>
     </w:tblStylePr>
   </w:style>
-  <w:style w:type="table" w:styleId="1175">
+  <w:style w:type="table" w:styleId="1179">
     <w:name w:val="Grid Table 3 - Accent 6"/>
-    <w:basedOn w:val="1294"/>
+    <w:basedOn w:val="1298"/>
     <w:uiPriority w:val="99"/>
     <w:pPr>
       <w:spacing w:after="0" w:line="240" w:lineRule="auto"/>
@@ -30215,9 +31412,9 @@
       </w:tcPr>
     </w:tblStylePr>
   </w:style>
-  <w:style w:type="table" w:styleId="1176">
+  <w:style w:type="table" w:styleId="1180">
     <w:name w:val="Grid Table 4"/>
-    <w:basedOn w:val="1294"/>
+    <w:basedOn w:val="1298"/>
     <w:uiPriority w:val="59"/>
     <w:pPr>
       <w:spacing w:after="0" w:line="240" w:lineRule="auto"/>
@@ -30296,9 +31493,9 @@
       </w:tcPr>
     </w:tblStylePr>
   </w:style>
-  <w:style w:type="table" w:styleId="1177">
+  <w:style w:type="table" w:styleId="1181">
     <w:name w:val="Grid Table 4 - Accent 1"/>
-    <w:basedOn w:val="1294"/>
+    <w:basedOn w:val="1298"/>
     <w:uiPriority w:val="59"/>
     <w:pPr>
       <w:spacing w:after="0" w:line="240" w:lineRule="auto"/>
@@ -30377,9 +31574,9 @@
       </w:tcPr>
     </w:tblStylePr>
   </w:style>
-  <w:style w:type="table" w:styleId="1178">
+  <w:style w:type="table" w:styleId="1182">
     <w:name w:val="Grid Table 4 - Accent 2"/>
-    <w:basedOn w:val="1294"/>
+    <w:basedOn w:val="1298"/>
     <w:uiPriority w:val="59"/>
     <w:pPr>
       <w:spacing w:after="0" w:line="240" w:lineRule="auto"/>
@@ -30458,9 +31655,9 @@
       </w:tcPr>
     </w:tblStylePr>
   </w:style>
-  <w:style w:type="table" w:styleId="1179">
+  <w:style w:type="table" w:styleId="1183">
     <w:name w:val="Grid Table 4 - Accent 3"/>
-    <w:basedOn w:val="1294"/>
+    <w:basedOn w:val="1298"/>
     <w:uiPriority w:val="59"/>
     <w:pPr>
       <w:spacing w:after="0" w:line="240" w:lineRule="auto"/>
@@ -30539,9 +31736,9 @@
       </w:tcPr>
     </w:tblStylePr>
   </w:style>
-  <w:style w:type="table" w:styleId="1180">
+  <w:style w:type="table" w:styleId="1184">
     <w:name w:val="Grid Table 4 - Accent 4"/>
-    <w:basedOn w:val="1294"/>
+    <w:basedOn w:val="1298"/>
     <w:uiPriority w:val="59"/>
     <w:pPr>
       <w:spacing w:after="0" w:line="240" w:lineRule="auto"/>
@@ -30620,9 +31817,9 @@
       </w:tcPr>
     </w:tblStylePr>
   </w:style>
-  <w:style w:type="table" w:styleId="1181">
+  <w:style w:type="table" w:styleId="1185">
     <w:name w:val="Grid Table 4 - Accent 5"/>
-    <w:basedOn w:val="1294"/>
+    <w:basedOn w:val="1298"/>
     <w:uiPriority w:val="59"/>
     <w:pPr>
       <w:spacing w:after="0" w:line="240" w:lineRule="auto"/>
@@ -30701,9 +31898,9 @@
       </w:tcPr>
     </w:tblStylePr>
   </w:style>
-  <w:style w:type="table" w:styleId="1182">
+  <w:style w:type="table" w:styleId="1186">
     <w:name w:val="Grid Table 4 - Accent 6"/>
-    <w:basedOn w:val="1294"/>
+    <w:basedOn w:val="1298"/>
     <w:uiPriority w:val="59"/>
     <w:pPr>
       <w:spacing w:after="0" w:line="240" w:lineRule="auto"/>
@@ -30782,9 +31979,9 @@
       </w:tcPr>
     </w:tblStylePr>
   </w:style>
-  <w:style w:type="table" w:styleId="1183">
+  <w:style w:type="table" w:styleId="1187">
     <w:name w:val="Grid Table 5 Dark"/>
-    <w:basedOn w:val="1294"/>
+    <w:basedOn w:val="1298"/>
     <w:uiPriority w:val="99"/>
     <w:pPr>
       <w:spacing w:after="0" w:line="240" w:lineRule="auto"/>
@@ -30861,9 +32058,9 @@
       </w:tcPr>
     </w:tblStylePr>
   </w:style>
-  <w:style w:type="table" w:styleId="1184">
+  <w:style w:type="table" w:styleId="1188">
     <w:name w:val="Grid Table 5 Dark- Accent 1"/>
-    <w:basedOn w:val="1294"/>
+    <w:basedOn w:val="1298"/>
     <w:uiPriority w:val="99"/>
     <w:pPr>
       <w:spacing w:after="0" w:line="240" w:lineRule="auto"/>
@@ -30940,9 +32137,9 @@
       </w:tcPr>
     </w:tblStylePr>
   </w:style>
-  <w:style w:type="table" w:styleId="1185">
+  <w:style w:type="table" w:styleId="1189">
     <w:name w:val="Grid Table 5 Dark - Accent 2"/>
-    <w:basedOn w:val="1294"/>
+    <w:basedOn w:val="1298"/>
     <w:uiPriority w:val="99"/>
     <w:pPr>
       <w:spacing w:after="0" w:line="240" w:lineRule="auto"/>
@@ -31019,9 +32216,9 @@
       </w:tcPr>
     </w:tblStylePr>
   </w:style>
-  <w:style w:type="table" w:styleId="1186">
+  <w:style w:type="table" w:styleId="1190">
     <w:name w:val="Grid Table 5 Dark - Accent 3"/>
-    <w:basedOn w:val="1294"/>
+    <w:basedOn w:val="1298"/>
     <w:uiPriority w:val="99"/>
     <w:pPr>
       <w:spacing w:after="0" w:line="240" w:lineRule="auto"/>
@@ -31098,9 +32295,9 @@
       </w:tcPr>
     </w:tblStylePr>
   </w:style>
-  <w:style w:type="table" w:styleId="1187">
+  <w:style w:type="table" w:styleId="1191">
     <w:name w:val="Grid Table 5 Dark- Accent 4"/>
-    <w:basedOn w:val="1294"/>
+    <w:basedOn w:val="1298"/>
     <w:uiPriority w:val="99"/>
     <w:pPr>
       <w:spacing w:after="0" w:line="240" w:lineRule="auto"/>
@@ -31177,9 +32374,9 @@
       </w:tcPr>
     </w:tblStylePr>
   </w:style>
-  <w:style w:type="table" w:styleId="1188">
+  <w:style w:type="table" w:styleId="1192">
     <w:name w:val="Grid Table 5 Dark - Accent 5"/>
-    <w:basedOn w:val="1294"/>
+    <w:basedOn w:val="1298"/>
     <w:uiPriority w:val="99"/>
     <w:pPr>
       <w:spacing w:after="0" w:line="240" w:lineRule="auto"/>
@@ -31256,9 +32453,9 @@
       </w:tcPr>
     </w:tblStylePr>
   </w:style>
-  <w:style w:type="table" w:styleId="1189">
+  <w:style w:type="table" w:styleId="1193">
     <w:name w:val="Grid Table 5 Dark - Accent 6"/>
-    <w:basedOn w:val="1294"/>
+    <w:basedOn w:val="1298"/>
     <w:uiPriority w:val="99"/>
     <w:pPr>
       <w:spacing w:after="0" w:line="240" w:lineRule="auto"/>
@@ -31335,9 +32532,9 @@
       </w:tcPr>
     </w:tblStylePr>
   </w:style>
-  <w:style w:type="table" w:styleId="1190">
+  <w:style w:type="table" w:styleId="1194">
     <w:name w:val="Grid Table 6 Colorful"/>
-    <w:basedOn w:val="1294"/>
+    <w:basedOn w:val="1298"/>
     <w:uiPriority w:val="99"/>
     <w:pPr>
       <w:spacing w:after="0" w:line="240" w:lineRule="auto"/>
@@ -31414,9 +32611,9 @@
       </w:rPr>
     </w:tblStylePr>
   </w:style>
-  <w:style w:type="table" w:styleId="1191">
+  <w:style w:type="table" w:styleId="1195">
     <w:name w:val="Grid Table 6 Colorful - Accent 1"/>
-    <w:basedOn w:val="1294"/>
+    <w:basedOn w:val="1298"/>
     <w:uiPriority w:val="99"/>
     <w:pPr>
       <w:spacing w:after="0" w:line="240" w:lineRule="auto"/>
@@ -31493,9 +32690,9 @@
       </w:rPr>
     </w:tblStylePr>
   </w:style>
-  <w:style w:type="table" w:styleId="1192">
+  <w:style w:type="table" w:styleId="1196">
     <w:name w:val="Grid Table 6 Colorful - Accent 2"/>
-    <w:basedOn w:val="1294"/>
+    <w:basedOn w:val="1298"/>
     <w:uiPriority w:val="99"/>
     <w:pPr>
       <w:spacing w:after="0" w:line="240" w:lineRule="auto"/>
@@ -31572,9 +32769,9 @@
       </w:rPr>
     </w:tblStylePr>
   </w:style>
-  <w:style w:type="table" w:styleId="1193">
+  <w:style w:type="table" w:styleId="1197">
     <w:name w:val="Grid Table 6 Colorful - Accent 3"/>
-    <w:basedOn w:val="1294"/>
+    <w:basedOn w:val="1298"/>
     <w:uiPriority w:val="99"/>
     <w:pPr>
       <w:spacing w:after="0" w:line="240" w:lineRule="auto"/>
@@ -31651,9 +32848,9 @@
       </w:rPr>
     </w:tblStylePr>
   </w:style>
-  <w:style w:type="table" w:styleId="1194">
+  <w:style w:type="table" w:styleId="1198">
     <w:name w:val="Grid Table 6 Colorful - Accent 4"/>
-    <w:basedOn w:val="1294"/>
+    <w:basedOn w:val="1298"/>
     <w:uiPriority w:val="99"/>
     <w:pPr>
       <w:spacing w:after="0" w:line="240" w:lineRule="auto"/>
@@ -31730,9 +32927,9 @@
       </w:rPr>
     </w:tblStylePr>
   </w:style>
-  <w:style w:type="table" w:styleId="1195">
+  <w:style w:type="table" w:styleId="1199">
     <w:name w:val="Grid Table 6 Colorful - Accent 5"/>
-    <w:basedOn w:val="1294"/>
+    <w:basedOn w:val="1298"/>
     <w:uiPriority w:val="99"/>
     <w:pPr>
       <w:spacing w:after="0" w:line="240" w:lineRule="auto"/>
@@ -31809,9 +33006,9 @@
       </w:rPr>
     </w:tblStylePr>
   </w:style>
-  <w:style w:type="table" w:styleId="1196">
+  <w:style w:type="table" w:styleId="1200">
     <w:name w:val="Grid Table 6 Colorful - Accent 6"/>
-    <w:basedOn w:val="1294"/>
+    <w:basedOn w:val="1298"/>
     <w:uiPriority w:val="99"/>
     <w:pPr>
       <w:spacing w:after="0" w:line="240" w:lineRule="auto"/>
@@ -31888,9 +33085,9 @@
       </w:rPr>
     </w:tblStylePr>
   </w:style>
-  <w:style w:type="table" w:styleId="1197">
+  <w:style w:type="table" w:styleId="1201">
     <w:name w:val="Grid Table 7 Colorful"/>
-    <w:basedOn w:val="1294"/>
+    <w:basedOn w:val="1298"/>
     <w:uiPriority w:val="99"/>
     <w:pPr>
       <w:spacing w:after="0" w:line="240" w:lineRule="auto"/>
@@ -32000,9 +33197,9 @@
       </w:tcPr>
     </w:tblStylePr>
   </w:style>
-  <w:style w:type="table" w:styleId="1198">
+  <w:style w:type="table" w:styleId="1202">
     <w:name w:val="Grid Table 7 Colorful - Accent 1"/>
-    <w:basedOn w:val="1294"/>
+    <w:basedOn w:val="1298"/>
     <w:uiPriority w:val="99"/>
     <w:pPr>
       <w:spacing w:after="0" w:line="240" w:lineRule="auto"/>
@@ -32112,9 +33309,9 @@
       </w:tcPr>
     </w:tblStylePr>
   </w:style>
-  <w:style w:type="table" w:styleId="1199">
+  <w:style w:type="table" w:styleId="1203">
     <w:name w:val="Grid Table 7 Colorful - Accent 2"/>
-    <w:basedOn w:val="1294"/>
+    <w:basedOn w:val="1298"/>
     <w:uiPriority w:val="99"/>
     <w:pPr>
       <w:spacing w:after="0" w:line="240" w:lineRule="auto"/>
@@ -32224,9 +33421,9 @@
       </w:tcPr>
     </w:tblStylePr>
   </w:style>
-  <w:style w:type="table" w:styleId="1200">
+  <w:style w:type="table" w:styleId="1204">
     <w:name w:val="Grid Table 7 Colorful - Accent 3"/>
-    <w:basedOn w:val="1294"/>
+    <w:basedOn w:val="1298"/>
     <w:uiPriority w:val="99"/>
     <w:pPr>
       <w:spacing w:after="0" w:line="240" w:lineRule="auto"/>
@@ -32336,9 +33533,9 @@
       </w:tcPr>
     </w:tblStylePr>
   </w:style>
-  <w:style w:type="table" w:styleId="1201">
+  <w:style w:type="table" w:styleId="1205">
     <w:name w:val="Grid Table 7 Colorful - Accent 4"/>
-    <w:basedOn w:val="1294"/>
+    <w:basedOn w:val="1298"/>
     <w:uiPriority w:val="99"/>
     <w:pPr>
       <w:spacing w:after="0" w:line="240" w:lineRule="auto"/>
@@ -32448,9 +33645,9 @@
       </w:tcPr>
     </w:tblStylePr>
   </w:style>
-  <w:style w:type="table" w:styleId="1202">
+  <w:style w:type="table" w:styleId="1206">
     <w:name w:val="Grid Table 7 Colorful - Accent 5"/>
-    <w:basedOn w:val="1294"/>
+    <w:basedOn w:val="1298"/>
     <w:uiPriority w:val="99"/>
     <w:pPr>
       <w:spacing w:after="0" w:line="240" w:lineRule="auto"/>
@@ -32560,9 +33757,9 @@
       </w:tcPr>
     </w:tblStylePr>
   </w:style>
-  <w:style w:type="table" w:styleId="1203">
+  <w:style w:type="table" w:styleId="1207">
     <w:name w:val="Grid Table 7 Colorful - Accent 6"/>
-    <w:basedOn w:val="1294"/>
+    <w:basedOn w:val="1298"/>
     <w:uiPriority w:val="99"/>
     <w:pPr>
       <w:spacing w:after="0" w:line="240" w:lineRule="auto"/>
@@ -32672,9 +33869,9 @@
       </w:tcPr>
     </w:tblStylePr>
   </w:style>
-  <w:style w:type="table" w:styleId="1204">
+  <w:style w:type="table" w:styleId="1208">
     <w:name w:val="List Table 1 Light"/>
-    <w:basedOn w:val="1294"/>
+    <w:basedOn w:val="1298"/>
     <w:uiPriority w:val="99"/>
     <w:pPr>
       <w:spacing w:after="0" w:line="240" w:lineRule="auto"/>
@@ -32735,9 +33932,9 @@
       </w:tcPr>
     </w:tblStylePr>
   </w:style>
-  <w:style w:type="table" w:styleId="1205">
+  <w:style w:type="table" w:styleId="1209">
     <w:name w:val="List Table 1 Light - Accent 1"/>
-    <w:basedOn w:val="1294"/>
+    <w:basedOn w:val="1298"/>
     <w:uiPriority w:val="99"/>
     <w:pPr>
       <w:spacing w:after="0" w:line="240" w:lineRule="auto"/>
@@ -32798,9 +33995,9 @@
       </w:tcPr>
     </w:tblStylePr>
   </w:style>
-  <w:style w:type="table" w:styleId="1206">
+  <w:style w:type="table" w:styleId="1210">
     <w:name w:val="List Table 1 Light - Accent 2"/>
-    <w:basedOn w:val="1294"/>
+    <w:basedOn w:val="1298"/>
     <w:uiPriority w:val="99"/>
     <w:pPr>
       <w:spacing w:after="0" w:line="240" w:lineRule="auto"/>
@@ -32861,9 +34058,9 @@
       </w:tcPr>
     </w:tblStylePr>
   </w:style>
-  <w:style w:type="table" w:styleId="1207">
+  <w:style w:type="table" w:styleId="1211">
     <w:name w:val="List Table 1 Light - Accent 3"/>
-    <w:basedOn w:val="1294"/>
+    <w:basedOn w:val="1298"/>
     <w:uiPriority w:val="99"/>
     <w:pPr>
       <w:spacing w:after="0" w:line="240" w:lineRule="auto"/>
@@ -32924,9 +34121,9 @@
       </w:tcPr>
     </w:tblStylePr>
   </w:style>
-  <w:style w:type="table" w:styleId="1208">
+  <w:style w:type="table" w:styleId="1212">
     <w:name w:val="List Table 1 Light - Accent 4"/>
-    <w:basedOn w:val="1294"/>
+    <w:basedOn w:val="1298"/>
     <w:uiPriority w:val="99"/>
     <w:pPr>
       <w:spacing w:after="0" w:line="240" w:lineRule="auto"/>
@@ -32987,9 +34184,9 @@
       </w:tcPr>
     </w:tblStylePr>
   </w:style>
-  <w:style w:type="table" w:styleId="1209">
+  <w:style w:type="table" w:styleId="1213">
     <w:name w:val="List Table 1 Light - Accent 5"/>
-    <w:basedOn w:val="1294"/>
+    <w:basedOn w:val="1298"/>
     <w:uiPriority w:val="99"/>
     <w:pPr>
       <w:spacing w:after="0" w:line="240" w:lineRule="auto"/>
@@ -33050,9 +34247,9 @@
       </w:tcPr>
     </w:tblStylePr>
   </w:style>
-  <w:style w:type="table" w:styleId="1210">
+  <w:style w:type="table" w:styleId="1214">
     <w:name w:val="List Table 1 Light - Accent 6"/>
-    <w:basedOn w:val="1294"/>
+    <w:basedOn w:val="1298"/>
     <w:uiPriority w:val="99"/>
     <w:pPr>
       <w:spacing w:after="0" w:line="240" w:lineRule="auto"/>
@@ -33113,9 +34310,9 @@
       </w:tcPr>
     </w:tblStylePr>
   </w:style>
-  <w:style w:type="table" w:styleId="1211">
+  <w:style w:type="table" w:styleId="1215">
     <w:name w:val="List Table 2"/>
-    <w:basedOn w:val="1294"/>
+    <w:basedOn w:val="1298"/>
     <w:uiPriority w:val="99"/>
     <w:pPr>
       <w:spacing w:after="0" w:line="240" w:lineRule="auto"/>
@@ -33199,9 +34396,9 @@
       </w:tcPr>
     </w:tblStylePr>
   </w:style>
-  <w:style w:type="table" w:styleId="1212">
+  <w:style w:type="table" w:styleId="1216">
     <w:name w:val="List Table 2 - Accent 1"/>
-    <w:basedOn w:val="1294"/>
+    <w:basedOn w:val="1298"/>
     <w:uiPriority w:val="99"/>
     <w:pPr>
       <w:spacing w:after="0" w:line="240" w:lineRule="auto"/>
@@ -33285,9 +34482,9 @@
       </w:tcPr>
     </w:tblStylePr>
   </w:style>
-  <w:style w:type="table" w:styleId="1213">
+  <w:style w:type="table" w:styleId="1217">
     <w:name w:val="List Table 2 - Accent 2"/>
-    <w:basedOn w:val="1294"/>
+    <w:basedOn w:val="1298"/>
     <w:uiPriority w:val="99"/>
     <w:pPr>
       <w:spacing w:after="0" w:line="240" w:lineRule="auto"/>
@@ -33371,9 +34568,9 @@
       </w:tcPr>
     </w:tblStylePr>
   </w:style>
-  <w:style w:type="table" w:styleId="1214">
+  <w:style w:type="table" w:styleId="1218">
     <w:name w:val="List Table 2 - Accent 3"/>
-    <w:basedOn w:val="1294"/>
+    <w:basedOn w:val="1298"/>
     <w:uiPriority w:val="99"/>
     <w:pPr>
       <w:spacing w:after="0" w:line="240" w:lineRule="auto"/>
@@ -33457,9 +34654,9 @@
       </w:tcPr>
     </w:tblStylePr>
   </w:style>
-  <w:style w:type="table" w:styleId="1215">
+  <w:style w:type="table" w:styleId="1219">
     <w:name w:val="List Table 2 - Accent 4"/>
-    <w:basedOn w:val="1294"/>
+    <w:basedOn w:val="1298"/>
     <w:uiPriority w:val="99"/>
     <w:pPr>
       <w:spacing w:after="0" w:line="240" w:lineRule="auto"/>
@@ -33543,9 +34740,9 @@
       </w:tcPr>
     </w:tblStylePr>
   </w:style>
-  <w:style w:type="table" w:styleId="1216">
+  <w:style w:type="table" w:styleId="1220">
     <w:name w:val="List Table 2 - Accent 5"/>
-    <w:basedOn w:val="1294"/>
+    <w:basedOn w:val="1298"/>
     <w:uiPriority w:val="99"/>
     <w:pPr>
       <w:spacing w:after="0" w:line="240" w:lineRule="auto"/>
@@ -33629,9 +34826,9 @@
       </w:tcPr>
     </w:tblStylePr>
   </w:style>
-  <w:style w:type="table" w:styleId="1217">
+  <w:style w:type="table" w:styleId="1221">
     <w:name w:val="List Table 2 - Accent 6"/>
-    <w:basedOn w:val="1294"/>
+    <w:basedOn w:val="1298"/>
     <w:uiPriority w:val="99"/>
     <w:pPr>
       <w:spacing w:after="0" w:line="240" w:lineRule="auto"/>
@@ -33715,9 +34912,9 @@
       </w:tcPr>
     </w:tblStylePr>
   </w:style>
-  <w:style w:type="table" w:styleId="1218">
+  <w:style w:type="table" w:styleId="1222">
     <w:name w:val="List Table 3"/>
-    <w:basedOn w:val="1294"/>
+    <w:basedOn w:val="1298"/>
     <w:uiPriority w:val="99"/>
     <w:pPr>
       <w:spacing w:after="0" w:line="240" w:lineRule="auto"/>
@@ -33789,9 +34986,9 @@
       </w:rPr>
     </w:tblStylePr>
   </w:style>
-  <w:style w:type="table" w:styleId="1219">
+  <w:style w:type="table" w:styleId="1223">
     <w:name w:val="List Table 3 - Accent 1"/>
-    <w:basedOn w:val="1294"/>
+    <w:basedOn w:val="1298"/>
     <w:uiPriority w:val="99"/>
     <w:pPr>
       <w:spacing w:after="0" w:line="240" w:lineRule="auto"/>
@@ -33863,9 +35060,9 @@
       </w:rPr>
     </w:tblStylePr>
   </w:style>
-  <w:style w:type="table" w:styleId="1220">
+  <w:style w:type="table" w:styleId="1224">
     <w:name w:val="List Table 3 - Accent 2"/>
-    <w:basedOn w:val="1294"/>
+    <w:basedOn w:val="1298"/>
     <w:uiPriority w:val="99"/>
     <w:pPr>
       <w:spacing w:after="0" w:line="240" w:lineRule="auto"/>
@@ -33937,9 +35134,9 @@
       </w:rPr>
     </w:tblStylePr>
   </w:style>
-  <w:style w:type="table" w:styleId="1221">
+  <w:style w:type="table" w:styleId="1225">
     <w:name w:val="List Table 3 - Accent 3"/>
-    <w:basedOn w:val="1294"/>
+    <w:basedOn w:val="1298"/>
     <w:uiPriority w:val="99"/>
     <w:pPr>
       <w:spacing w:after="0" w:line="240" w:lineRule="auto"/>
@@ -34011,9 +35208,9 @@
       </w:rPr>
     </w:tblStylePr>
   </w:style>
-  <w:style w:type="table" w:styleId="1222">
+  <w:style w:type="table" w:styleId="1226">
     <w:name w:val="List Table 3 - Accent 4"/>
-    <w:basedOn w:val="1294"/>
+    <w:basedOn w:val="1298"/>
     <w:uiPriority w:val="99"/>
     <w:pPr>
       <w:spacing w:after="0" w:line="240" w:lineRule="auto"/>
@@ -34085,9 +35282,9 @@
       </w:rPr>
     </w:tblStylePr>
   </w:style>
-  <w:style w:type="table" w:styleId="1223">
+  <w:style w:type="table" w:styleId="1227">
     <w:name w:val="List Table 3 - Accent 5"/>
-    <w:basedOn w:val="1294"/>
+    <w:basedOn w:val="1298"/>
     <w:uiPriority w:val="99"/>
     <w:pPr>
       <w:spacing w:after="0" w:line="240" w:lineRule="auto"/>
@@ -34159,9 +35356,9 @@
       </w:rPr>
     </w:tblStylePr>
   </w:style>
-  <w:style w:type="table" w:styleId="1224">
+  <w:style w:type="table" w:styleId="1228">
     <w:name w:val="List Table 3 - Accent 6"/>
-    <w:basedOn w:val="1294"/>
+    <w:basedOn w:val="1298"/>
     <w:uiPriority w:val="99"/>
     <w:pPr>
       <w:spacing w:after="0" w:line="240" w:lineRule="auto"/>
@@ -34233,9 +35430,9 @@
       </w:rPr>
     </w:tblStylePr>
   </w:style>
-  <w:style w:type="table" w:styleId="1225">
+  <w:style w:type="table" w:styleId="1229">
     <w:name w:val="List Table 4"/>
-    <w:basedOn w:val="1294"/>
+    <w:basedOn w:val="1298"/>
     <w:uiPriority w:val="99"/>
     <w:pPr>
       <w:spacing w:after="0" w:line="240" w:lineRule="auto"/>
@@ -34302,9 +35499,9 @@
       </w:rPr>
     </w:tblStylePr>
   </w:style>
-  <w:style w:type="table" w:styleId="1226">
+  <w:style w:type="table" w:styleId="1230">
     <w:name w:val="List Table 4 - Accent 1"/>
-    <w:basedOn w:val="1294"/>
+    <w:basedOn w:val="1298"/>
     <w:uiPriority w:val="99"/>
     <w:pPr>
       <w:spacing w:after="0" w:line="240" w:lineRule="auto"/>
@@ -34371,9 +35568,9 @@
       </w:rPr>
     </w:tblStylePr>
   </w:style>
-  <w:style w:type="table" w:styleId="1227">
+  <w:style w:type="table" w:styleId="1231">
     <w:name w:val="List Table 4 - Accent 2"/>
-    <w:basedOn w:val="1294"/>
+    <w:basedOn w:val="1298"/>
     <w:uiPriority w:val="99"/>
     <w:pPr>
       <w:spacing w:after="0" w:line="240" w:lineRule="auto"/>
@@ -34440,9 +35637,9 @@
       </w:rPr>
     </w:tblStylePr>
   </w:style>
-  <w:style w:type="table" w:styleId="1228">
+  <w:style w:type="table" w:styleId="1232">
     <w:name w:val="List Table 4 - Accent 3"/>
-    <w:basedOn w:val="1294"/>
+    <w:basedOn w:val="1298"/>
     <w:uiPriority w:val="99"/>
     <w:pPr>
       <w:spacing w:after="0" w:line="240" w:lineRule="auto"/>
@@ -34509,9 +35706,9 @@
       </w:rPr>
     </w:tblStylePr>
   </w:style>
-  <w:style w:type="table" w:styleId="1229">
+  <w:style w:type="table" w:styleId="1233">
     <w:name w:val="List Table 4 - Accent 4"/>
-    <w:basedOn w:val="1294"/>
+    <w:basedOn w:val="1298"/>
     <w:uiPriority w:val="99"/>
     <w:pPr>
       <w:spacing w:after="0" w:line="240" w:lineRule="auto"/>
@@ -34578,9 +35775,9 @@
       </w:rPr>
     </w:tblStylePr>
   </w:style>
-  <w:style w:type="table" w:styleId="1230">
+  <w:style w:type="table" w:styleId="1234">
     <w:name w:val="List Table 4 - Accent 5"/>
-    <w:basedOn w:val="1294"/>
+    <w:basedOn w:val="1298"/>
     <w:uiPriority w:val="99"/>
     <w:pPr>
       <w:spacing w:after="0" w:line="240" w:lineRule="auto"/>
@@ -34647,9 +35844,9 @@
       </w:rPr>
     </w:tblStylePr>
   </w:style>
-  <w:style w:type="table" w:styleId="1231">
+  <w:style w:type="table" w:styleId="1235">
     <w:name w:val="List Table 4 - Accent 6"/>
-    <w:basedOn w:val="1294"/>
+    <w:basedOn w:val="1298"/>
     <w:uiPriority w:val="99"/>
     <w:pPr>
       <w:spacing w:after="0" w:line="240" w:lineRule="auto"/>
@@ -34716,9 +35913,9 @@
       </w:rPr>
     </w:tblStylePr>
   </w:style>
-  <w:style w:type="table" w:styleId="1232">
+  <w:style w:type="table" w:styleId="1236">
     <w:name w:val="List Table 5 Dark"/>
-    <w:basedOn w:val="1294"/>
+    <w:basedOn w:val="1298"/>
     <w:uiPriority w:val="99"/>
     <w:pPr>
       <w:spacing w:after="0" w:line="240" w:lineRule="auto"/>
@@ -34823,9 +36020,9 @@
       </w:rPr>
     </w:tblStylePr>
   </w:style>
-  <w:style w:type="table" w:styleId="1233">
+  <w:style w:type="table" w:styleId="1237">
     <w:name w:val="List Table 5 Dark - Accent 1"/>
-    <w:basedOn w:val="1294"/>
+    <w:basedOn w:val="1298"/>
     <w:uiPriority w:val="99"/>
     <w:pPr>
       <w:spacing w:after="0" w:line="240" w:lineRule="auto"/>
@@ -34930,9 +36127,9 @@
       </w:rPr>
     </w:tblStylePr>
   </w:style>
-  <w:style w:type="table" w:styleId="1234">
+  <w:style w:type="table" w:styleId="1238">
     <w:name w:val="List Table 5 Dark - Accent 2"/>
-    <w:basedOn w:val="1294"/>
+    <w:basedOn w:val="1298"/>
     <w:uiPriority w:val="99"/>
     <w:pPr>
       <w:spacing w:after="0" w:line="240" w:lineRule="auto"/>
@@ -35037,9 +36234,9 @@
       </w:rPr>
     </w:tblStylePr>
   </w:style>
-  <w:style w:type="table" w:styleId="1235">
+  <w:style w:type="table" w:styleId="1239">
     <w:name w:val="List Table 5 Dark - Accent 3"/>
-    <w:basedOn w:val="1294"/>
+    <w:basedOn w:val="1298"/>
     <w:uiPriority w:val="99"/>
     <w:pPr>
       <w:spacing w:after="0" w:line="240" w:lineRule="auto"/>
@@ -35144,9 +36341,9 @@
       </w:rPr>
     </w:tblStylePr>
   </w:style>
-  <w:style w:type="table" w:styleId="1236">
+  <w:style w:type="table" w:styleId="1240">
     <w:name w:val="List Table 5 Dark - Accent 4"/>
-    <w:basedOn w:val="1294"/>
+    <w:basedOn w:val="1298"/>
     <w:uiPriority w:val="99"/>
     <w:pPr>
       <w:spacing w:after="0" w:line="240" w:lineRule="auto"/>
@@ -35251,9 +36448,9 @@
       </w:rPr>
     </w:tblStylePr>
   </w:style>
-  <w:style w:type="table" w:styleId="1237">
+  <w:style w:type="table" w:styleId="1241">
     <w:name w:val="List Table 5 Dark - Accent 5"/>
-    <w:basedOn w:val="1294"/>
+    <w:basedOn w:val="1298"/>
     <w:uiPriority w:val="99"/>
     <w:pPr>
       <w:spacing w:after="0" w:line="240" w:lineRule="auto"/>
@@ -35358,9 +36555,9 @@
       </w:rPr>
     </w:tblStylePr>
   </w:style>
-  <w:style w:type="table" w:styleId="1238">
+  <w:style w:type="table" w:styleId="1242">
     <w:name w:val="List Table 5 Dark - Accent 6"/>
-    <w:basedOn w:val="1294"/>
+    <w:basedOn w:val="1298"/>
     <w:uiPriority w:val="99"/>
     <w:pPr>
       <w:spacing w:after="0" w:line="240" w:lineRule="auto"/>
@@ -35465,9 +36662,9 @@
       </w:rPr>
     </w:tblStylePr>
   </w:style>
-  <w:style w:type="table" w:styleId="1239">
+  <w:style w:type="table" w:styleId="1243">
     <w:name w:val="List Table 6 Colorful"/>
-    <w:basedOn w:val="1294"/>
+    <w:basedOn w:val="1298"/>
     <w:uiPriority w:val="99"/>
     <w:pPr>
       <w:spacing w:after="0" w:line="240" w:lineRule="auto"/>
@@ -35538,9 +36735,9 @@
       </w:tcPr>
     </w:tblStylePr>
   </w:style>
-  <w:style w:type="table" w:styleId="1240">
+  <w:style w:type="table" w:styleId="1244">
     <w:name w:val="List Table 6 Colorful - Accent 1"/>
-    <w:basedOn w:val="1294"/>
+    <w:basedOn w:val="1298"/>
     <w:uiPriority w:val="99"/>
     <w:pPr>
       <w:spacing w:after="0" w:line="240" w:lineRule="auto"/>
@@ -35611,9 +36808,9 @@
       </w:tcPr>
     </w:tblStylePr>
   </w:style>
-  <w:style w:type="table" w:styleId="1241">
+  <w:style w:type="table" w:styleId="1245">
     <w:name w:val="List Table 6 Colorful - Accent 2"/>
-    <w:basedOn w:val="1294"/>
+    <w:basedOn w:val="1298"/>
     <w:uiPriority w:val="99"/>
     <w:pPr>
       <w:spacing w:after="0" w:line="240" w:lineRule="auto"/>
@@ -35684,9 +36881,9 @@
       </w:tcPr>
     </w:tblStylePr>
   </w:style>
-  <w:style w:type="table" w:styleId="1242">
+  <w:style w:type="table" w:styleId="1246">
     <w:name w:val="List Table 6 Colorful - Accent 3"/>
-    <w:basedOn w:val="1294"/>
+    <w:basedOn w:val="1298"/>
     <w:uiPriority w:val="99"/>
     <w:pPr>
       <w:spacing w:after="0" w:line="240" w:lineRule="auto"/>
@@ -35757,9 +36954,9 @@
       </w:tcPr>
     </w:tblStylePr>
   </w:style>
-  <w:style w:type="table" w:styleId="1243">
+  <w:style w:type="table" w:styleId="1247">
     <w:name w:val="List Table 6 Colorful - Accent 4"/>
-    <w:basedOn w:val="1294"/>
+    <w:basedOn w:val="1298"/>
     <w:uiPriority w:val="99"/>
     <w:pPr>
       <w:spacing w:after="0" w:line="240" w:lineRule="auto"/>
@@ -35830,9 +37027,9 @@
       </w:tcPr>
     </w:tblStylePr>
   </w:style>
-  <w:style w:type="table" w:styleId="1244">
+  <w:style w:type="table" w:styleId="1248">
     <w:name w:val="List Table 6 Colorful - Accent 5"/>
-    <w:basedOn w:val="1294"/>
+    <w:basedOn w:val="1298"/>
     <w:uiPriority w:val="99"/>
     <w:pPr>
       <w:spacing w:after="0" w:line="240" w:lineRule="auto"/>
@@ -35903,9 +37100,9 @@
       </w:tcPr>
     </w:tblStylePr>
   </w:style>
-  <w:style w:type="table" w:styleId="1245">
+  <w:style w:type="table" w:styleId="1249">
     <w:name w:val="List Table 6 Colorful - Accent 6"/>
-    <w:basedOn w:val="1294"/>
+    <w:basedOn w:val="1298"/>
     <w:uiPriority w:val="99"/>
     <w:pPr>
       <w:spacing w:after="0" w:line="240" w:lineRule="auto"/>
@@ -35976,9 +37173,9 @@
       </w:tcPr>
     </w:tblStylePr>
   </w:style>
-  <w:style w:type="table" w:styleId="1246">
+  <w:style w:type="table" w:styleId="1250">
     <w:name w:val="List Table 7 Colorful"/>
-    <w:basedOn w:val="1294"/>
+    <w:basedOn w:val="1298"/>
     <w:uiPriority w:val="99"/>
     <w:pPr>
       <w:spacing w:after="0" w:line="240" w:lineRule="auto"/>
@@ -36092,9 +37289,9 @@
       </w:rPr>
     </w:tblStylePr>
   </w:style>
-  <w:style w:type="table" w:styleId="1247">
+  <w:style w:type="table" w:styleId="1251">
     <w:name w:val="List Table 7 Colorful - Accent 1"/>
-    <w:basedOn w:val="1294"/>
+    <w:basedOn w:val="1298"/>
     <w:uiPriority w:val="99"/>
     <w:pPr>
       <w:spacing w:after="0" w:line="240" w:lineRule="auto"/>
@@ -36208,9 +37405,9 @@
       </w:rPr>
     </w:tblStylePr>
   </w:style>
-  <w:style w:type="table" w:styleId="1248">
+  <w:style w:type="table" w:styleId="1252">
     <w:name w:val="List Table 7 Colorful - Accent 2"/>
-    <w:basedOn w:val="1294"/>
+    <w:basedOn w:val="1298"/>
     <w:uiPriority w:val="99"/>
     <w:pPr>
       <w:spacing w:after="0" w:line="240" w:lineRule="auto"/>
@@ -36324,9 +37521,9 @@
       </w:rPr>
     </w:tblStylePr>
   </w:style>
-  <w:style w:type="table" w:styleId="1249">
+  <w:style w:type="table" w:styleId="1253">
     <w:name w:val="List Table 7 Colorful - Accent 3"/>
-    <w:basedOn w:val="1294"/>
+    <w:basedOn w:val="1298"/>
     <w:uiPriority w:val="99"/>
     <w:pPr>
       <w:spacing w:after="0" w:line="240" w:lineRule="auto"/>
@@ -36440,9 +37637,9 @@
       </w:rPr>
     </w:tblStylePr>
   </w:style>
-  <w:style w:type="table" w:styleId="1250">
+  <w:style w:type="table" w:styleId="1254">
     <w:name w:val="List Table 7 Colorful - Accent 4"/>
-    <w:basedOn w:val="1294"/>
+    <w:basedOn w:val="1298"/>
     <w:uiPriority w:val="99"/>
     <w:pPr>
       <w:spacing w:after="0" w:line="240" w:lineRule="auto"/>
@@ -36556,9 +37753,9 @@
       </w:rPr>
     </w:tblStylePr>
   </w:style>
-  <w:style w:type="table" w:styleId="1251">
+  <w:style w:type="table" w:styleId="1255">
     <w:name w:val="List Table 7 Colorful - Accent 5"/>
-    <w:basedOn w:val="1294"/>
+    <w:basedOn w:val="1298"/>
     <w:uiPriority w:val="99"/>
     <w:pPr>
       <w:spacing w:after="0" w:line="240" w:lineRule="auto"/>
@@ -36672,9 +37869,9 @@
       </w:rPr>
     </w:tblStylePr>
   </w:style>
-  <w:style w:type="table" w:styleId="1252">
+  <w:style w:type="table" w:styleId="1256">
     <w:name w:val="List Table 7 Colorful - Accent 6"/>
-    <w:basedOn w:val="1294"/>
+    <w:basedOn w:val="1298"/>
     <w:uiPriority w:val="99"/>
     <w:pPr>
       <w:spacing w:after="0" w:line="240" w:lineRule="auto"/>
@@ -36788,9 +37985,9 @@
       </w:rPr>
     </w:tblStylePr>
   </w:style>
-  <w:style w:type="table" w:styleId="1253">
+  <w:style w:type="table" w:styleId="1257">
     <w:name w:val="Lined - Accent"/>
-    <w:basedOn w:val="1294"/>
+    <w:basedOn w:val="1298"/>
     <w:uiPriority w:val="99"/>
     <w:pPr>
       <w:spacing w:after="0" w:line="240" w:lineRule="auto"/>
@@ -36878,9 +38075,9 @@
       </w:tcPr>
     </w:tblStylePr>
   </w:style>
-  <w:style w:type="table" w:styleId="1254">
+  <w:style w:type="table" w:styleId="1258">
     <w:name w:val="Lined - Accent 1"/>
-    <w:basedOn w:val="1294"/>
+    <w:basedOn w:val="1298"/>
     <w:uiPriority w:val="99"/>
     <w:pPr>
       <w:spacing w:after="0" w:line="240" w:lineRule="auto"/>
@@ -36968,9 +38165,9 @@
       </w:tcPr>
     </w:tblStylePr>
   </w:style>
-  <w:style w:type="table" w:styleId="1255">
+  <w:style w:type="table" w:styleId="1259">
     <w:name w:val="Lined - Accent 2"/>
-    <w:basedOn w:val="1294"/>
+    <w:basedOn w:val="1298"/>
     <w:uiPriority w:val="99"/>
     <w:pPr>
       <w:spacing w:after="0" w:line="240" w:lineRule="auto"/>
@@ -37058,9 +38255,9 @@
       </w:tcPr>
     </w:tblStylePr>
   </w:style>
-  <w:style w:type="table" w:styleId="1256">
+  <w:style w:type="table" w:styleId="1260">
     <w:name w:val="Lined - Accent 3"/>
-    <w:basedOn w:val="1294"/>
+    <w:basedOn w:val="1298"/>
     <w:uiPriority w:val="99"/>
     <w:pPr>
       <w:spacing w:after="0" w:line="240" w:lineRule="auto"/>
@@ -37148,9 +38345,9 @@
       </w:tcPr>
     </w:tblStylePr>
   </w:style>
-  <w:style w:type="table" w:styleId="1257">
+  <w:style w:type="table" w:styleId="1261">
     <w:name w:val="Lined - Accent 4"/>
-    <w:basedOn w:val="1294"/>
+    <w:basedOn w:val="1298"/>
     <w:uiPriority w:val="99"/>
     <w:pPr>
       <w:spacing w:after="0" w:line="240" w:lineRule="auto"/>
@@ -37238,9 +38435,9 @@
       </w:tcPr>
     </w:tblStylePr>
   </w:style>
-  <w:style w:type="table" w:styleId="1258">
+  <w:style w:type="table" w:styleId="1262">
     <w:name w:val="Lined - Accent 5"/>
-    <w:basedOn w:val="1294"/>
+    <w:basedOn w:val="1298"/>
     <w:uiPriority w:val="99"/>
     <w:pPr>
       <w:spacing w:after="0" w:line="240" w:lineRule="auto"/>
@@ -37328,9 +38525,9 @@
       </w:tcPr>
     </w:tblStylePr>
   </w:style>
-  <w:style w:type="table" w:styleId="1259">
+  <w:style w:type="table" w:styleId="1263">
     <w:name w:val="Lined - Accent 6"/>
-    <w:basedOn w:val="1294"/>
+    <w:basedOn w:val="1298"/>
     <w:uiPriority w:val="99"/>
     <w:pPr>
       <w:spacing w:after="0" w:line="240" w:lineRule="auto"/>
@@ -37418,9 +38615,9 @@
       </w:tcPr>
     </w:tblStylePr>
   </w:style>
-  <w:style w:type="table" w:styleId="1260">
+  <w:style w:type="table" w:styleId="1264">
     <w:name w:val="Bordered &amp; Lined - Accent"/>
-    <w:basedOn w:val="1294"/>
+    <w:basedOn w:val="1298"/>
     <w:uiPriority w:val="99"/>
     <w:pPr>
       <w:spacing w:after="0" w:line="240" w:lineRule="auto"/>
@@ -37516,9 +38713,9 @@
       </w:tcPr>
     </w:tblStylePr>
   </w:style>
-  <w:style w:type="table" w:styleId="1261">
+  <w:style w:type="table" w:styleId="1265">
     <w:name w:val="Bordered &amp; Lined - Accent 1"/>
-    <w:basedOn w:val="1294"/>
+    <w:basedOn w:val="1298"/>
     <w:uiPriority w:val="99"/>
     <w:pPr>
       <w:spacing w:after="0" w:line="240" w:lineRule="auto"/>
@@ -37614,9 +38811,9 @@
       </w:tcPr>
     </w:tblStylePr>
   </w:style>
-  <w:style w:type="table" w:styleId="1262">
+  <w:style w:type="table" w:styleId="1266">
     <w:name w:val="Bordered &amp; Lined - Accent 2"/>
-    <w:basedOn w:val="1294"/>
+    <w:basedOn w:val="1298"/>
     <w:uiPriority w:val="99"/>
     <w:pPr>
       <w:spacing w:after="0" w:line="240" w:lineRule="auto"/>
@@ -37712,9 +38909,9 @@
       </w:tcPr>
     </w:tblStylePr>
   </w:style>
-  <w:style w:type="table" w:styleId="1263">
+  <w:style w:type="table" w:styleId="1267">
     <w:name w:val="Bordered &amp; Lined - Accent 3"/>
-    <w:basedOn w:val="1294"/>
+    <w:basedOn w:val="1298"/>
     <w:uiPriority w:val="99"/>
     <w:pPr>
       <w:spacing w:after="0" w:line="240" w:lineRule="auto"/>
@@ -37810,9 +39007,9 @@
       </w:tcPr>
     </w:tblStylePr>
   </w:style>
-  <w:style w:type="table" w:styleId="1264">
+  <w:style w:type="table" w:styleId="1268">
     <w:name w:val="Bordered &amp; Lined - Accent 4"/>
-    <w:basedOn w:val="1294"/>
+    <w:basedOn w:val="1298"/>
     <w:uiPriority w:val="99"/>
     <w:pPr>
       <w:spacing w:after="0" w:line="240" w:lineRule="auto"/>
@@ -37908,9 +39105,9 @@
       </w:tcPr>
     </w:tblStylePr>
   </w:style>
-  <w:style w:type="table" w:styleId="1265">
+  <w:style w:type="table" w:styleId="1269">
     <w:name w:val="Bordered &amp; Lined - Accent 5"/>
-    <w:basedOn w:val="1294"/>
+    <w:basedOn w:val="1298"/>
     <w:uiPriority w:val="99"/>
     <w:pPr>
       <w:spacing w:after="0" w:line="240" w:lineRule="auto"/>
@@ -38006,9 +39203,9 @@
       </w:tcPr>
     </w:tblStylePr>
   </w:style>
-  <w:style w:type="table" w:styleId="1266">
+  <w:style w:type="table" w:styleId="1270">
     <w:name w:val="Bordered &amp; Lined - Accent 6"/>
-    <w:basedOn w:val="1294"/>
+    <w:basedOn w:val="1298"/>
     <w:uiPriority w:val="99"/>
     <w:pPr>
       <w:spacing w:after="0" w:line="240" w:lineRule="auto"/>
@@ -38104,9 +39301,9 @@
       </w:tcPr>
     </w:tblStylePr>
   </w:style>
-  <w:style w:type="table" w:styleId="1267">
+  <w:style w:type="table" w:styleId="1271">
     <w:name w:val="Bordered"/>
-    <w:basedOn w:val="1294"/>
+    <w:basedOn w:val="1298"/>
     <w:uiPriority w:val="99"/>
     <w:pPr>
       <w:spacing w:after="0" w:line="240" w:lineRule="auto"/>
@@ -38183,9 +39380,9 @@
       </w:tcPr>
     </w:tblStylePr>
   </w:style>
-  <w:style w:type="table" w:styleId="1268">
+  <w:style w:type="table" w:styleId="1272">
     <w:name w:val="Bordered - Accent 1"/>
-    <w:basedOn w:val="1294"/>
+    <w:basedOn w:val="1298"/>
     <w:uiPriority w:val="99"/>
     <w:pPr>
       <w:spacing w:after="0" w:line="240" w:lineRule="auto"/>
@@ -38262,9 +39459,9 @@
       </w:tcPr>
     </w:tblStylePr>
   </w:style>
-  <w:style w:type="table" w:styleId="1269">
+  <w:style w:type="table" w:styleId="1273">
     <w:name w:val="Bordered - Accent 2"/>
-    <w:basedOn w:val="1294"/>
+    <w:basedOn w:val="1298"/>
     <w:uiPriority w:val="99"/>
     <w:pPr>
       <w:spacing w:after="0" w:line="240" w:lineRule="auto"/>
@@ -38341,9 +39538,9 @@
       </w:tcPr>
     </w:tblStylePr>
   </w:style>
-  <w:style w:type="table" w:styleId="1270">
+  <w:style w:type="table" w:styleId="1274">
     <w:name w:val="Bordered - Accent 3"/>
-    <w:basedOn w:val="1294"/>
+    <w:basedOn w:val="1298"/>
     <w:uiPriority w:val="99"/>
     <w:pPr>
       <w:spacing w:after="0" w:line="240" w:lineRule="auto"/>
@@ -38420,9 +39617,9 @@
       </w:tcPr>
     </w:tblStylePr>
   </w:style>
-  <w:style w:type="table" w:styleId="1271">
+  <w:style w:type="table" w:styleId="1275">
     <w:name w:val="Bordered - Accent 4"/>
-    <w:basedOn w:val="1294"/>
+    <w:basedOn w:val="1298"/>
     <w:uiPriority w:val="99"/>
     <w:pPr>
       <w:spacing w:after="0" w:line="240" w:lineRule="auto"/>
@@ -38499,9 +39696,9 @@
       </w:tcPr>
     </w:tblStylePr>
   </w:style>
-  <w:style w:type="table" w:styleId="1272">
+  <w:style w:type="table" w:styleId="1276">
     <w:name w:val="Bordered - Accent 5"/>
-    <w:basedOn w:val="1294"/>
+    <w:basedOn w:val="1298"/>
     <w:uiPriority w:val="99"/>
     <w:pPr>
       <w:spacing w:after="0" w:line="240" w:lineRule="auto"/>
@@ -38578,9 +39775,9 @@
       </w:tcPr>
     </w:tblStylePr>
   </w:style>
-  <w:style w:type="table" w:styleId="1273">
+  <w:style w:type="table" w:styleId="1277">
     <w:name w:val="Bordered - Accent 6"/>
-    <w:basedOn w:val="1294"/>
+    <w:basedOn w:val="1298"/>
     <w:uiPriority w:val="99"/>
     <w:pPr>
       <w:spacing w:after="0" w:line="240" w:lineRule="auto"/>
@@ -38657,7 +39854,7 @@
       </w:tcPr>
     </w:tblStylePr>
   </w:style>
-  <w:style w:type="character" w:styleId="1274">
+  <w:style w:type="character" w:styleId="1278">
     <w:name w:val="Hyperlink"/>
     <w:uiPriority w:val="99"/>
     <w:unhideWhenUsed/>
@@ -38666,10 +39863,10 @@
       <w:u w:val="single"/>
     </w:rPr>
   </w:style>
-  <w:style w:type="paragraph" w:styleId="1275">
+  <w:style w:type="paragraph" w:styleId="1279">
     <w:name w:val="footnote text"/>
-    <w:basedOn w:val="1292"/>
-    <w:link w:val="1276"/>
+    <w:basedOn w:val="1296"/>
+    <w:link w:val="1280"/>
     <w:uiPriority w:val="99"/>
     <w:semiHidden/>
     <w:unhideWhenUsed/>
@@ -38680,27 +39877,27 @@
       <w:sz w:val="18"/>
     </w:rPr>
   </w:style>
-  <w:style w:type="character" w:styleId="1276">
+  <w:style w:type="character" w:styleId="1280">
     <w:name w:val="Footnote Text Char"/>
-    <w:link w:val="1275"/>
+    <w:link w:val="1279"/>
     <w:uiPriority w:val="99"/>
     <w:rPr>
       <w:sz w:val="18"/>
     </w:rPr>
   </w:style>
-  <w:style w:type="character" w:styleId="1277">
+  <w:style w:type="character" w:styleId="1281">
     <w:name w:val="footnote reference"/>
-    <w:basedOn w:val="1293"/>
+    <w:basedOn w:val="1297"/>
     <w:uiPriority w:val="99"/>
     <w:unhideWhenUsed/>
     <w:rPr>
       <w:vertAlign w:val="superscript"/>
     </w:rPr>
   </w:style>
-  <w:style w:type="paragraph" w:styleId="1278">
+  <w:style w:type="paragraph" w:styleId="1282">
     <w:name w:val="endnote text"/>
-    <w:basedOn w:val="1292"/>
-    <w:link w:val="1279"/>
+    <w:basedOn w:val="1296"/>
+    <w:link w:val="1283"/>
     <w:uiPriority w:val="99"/>
     <w:semiHidden/>
     <w:unhideWhenUsed/>
@@ -38711,17 +39908,17 @@
       <w:sz w:val="20"/>
     </w:rPr>
   </w:style>
-  <w:style w:type="character" w:styleId="1279">
+  <w:style w:type="character" w:styleId="1283">
     <w:name w:val="Endnote Text Char"/>
-    <w:link w:val="1278"/>
+    <w:link w:val="1282"/>
     <w:uiPriority w:val="99"/>
     <w:rPr>
       <w:sz w:val="20"/>
     </w:rPr>
   </w:style>
-  <w:style w:type="character" w:styleId="1280">
+  <w:style w:type="character" w:styleId="1284">
     <w:name w:val="endnote reference"/>
-    <w:basedOn w:val="1293"/>
+    <w:basedOn w:val="1297"/>
     <w:uiPriority w:val="99"/>
     <w:semiHidden/>
     <w:unhideWhenUsed/>
@@ -38729,10 +39926,10 @@
       <w:vertAlign w:val="superscript"/>
     </w:rPr>
   </w:style>
-  <w:style w:type="paragraph" w:styleId="1281">
+  <w:style w:type="paragraph" w:styleId="1285">
     <w:name w:val="toc 1"/>
-    <w:basedOn w:val="1292"/>
-    <w:next w:val="1292"/>
+    <w:basedOn w:val="1296"/>
+    <w:next w:val="1296"/>
     <w:uiPriority w:val="39"/>
     <w:unhideWhenUsed/>
     <w:pPr>
@@ -38740,10 +39937,10 @@
       <w:spacing w:after="57"/>
     </w:pPr>
   </w:style>
-  <w:style w:type="paragraph" w:styleId="1282">
+  <w:style w:type="paragraph" w:styleId="1286">
     <w:name w:val="toc 2"/>
-    <w:basedOn w:val="1292"/>
-    <w:next w:val="1292"/>
+    <w:basedOn w:val="1296"/>
+    <w:next w:val="1296"/>
     <w:uiPriority w:val="39"/>
     <w:unhideWhenUsed/>
     <w:pPr>
@@ -38751,10 +39948,10 @@
       <w:spacing w:after="57"/>
     </w:pPr>
   </w:style>
-  <w:style w:type="paragraph" w:styleId="1283">
+  <w:style w:type="paragraph" w:styleId="1287">
     <w:name w:val="toc 3"/>
-    <w:basedOn w:val="1292"/>
-    <w:next w:val="1292"/>
+    <w:basedOn w:val="1296"/>
+    <w:next w:val="1296"/>
     <w:uiPriority w:val="39"/>
     <w:unhideWhenUsed/>
     <w:pPr>
@@ -38762,10 +39959,10 @@
       <w:spacing w:after="57"/>
     </w:pPr>
   </w:style>
-  <w:style w:type="paragraph" w:styleId="1284">
+  <w:style w:type="paragraph" w:styleId="1288">
     <w:name w:val="toc 4"/>
-    <w:basedOn w:val="1292"/>
-    <w:next w:val="1292"/>
+    <w:basedOn w:val="1296"/>
+    <w:next w:val="1296"/>
     <w:uiPriority w:val="39"/>
     <w:unhideWhenUsed/>
     <w:pPr>
@@ -38773,10 +39970,10 @@
       <w:spacing w:after="57"/>
     </w:pPr>
   </w:style>
-  <w:style w:type="paragraph" w:styleId="1285">
+  <w:style w:type="paragraph" w:styleId="1289">
     <w:name w:val="toc 5"/>
-    <w:basedOn w:val="1292"/>
-    <w:next w:val="1292"/>
+    <w:basedOn w:val="1296"/>
+    <w:next w:val="1296"/>
     <w:uiPriority w:val="39"/>
     <w:unhideWhenUsed/>
     <w:pPr>
@@ -38784,10 +39981,10 @@
       <w:spacing w:after="57"/>
     </w:pPr>
   </w:style>
-  <w:style w:type="paragraph" w:styleId="1286">
+  <w:style w:type="paragraph" w:styleId="1290">
     <w:name w:val="toc 6"/>
-    <w:basedOn w:val="1292"/>
-    <w:next w:val="1292"/>
+    <w:basedOn w:val="1296"/>
+    <w:next w:val="1296"/>
     <w:uiPriority w:val="39"/>
     <w:unhideWhenUsed/>
     <w:pPr>
@@ -38795,10 +39992,10 @@
       <w:spacing w:after="57"/>
     </w:pPr>
   </w:style>
-  <w:style w:type="paragraph" w:styleId="1287">
+  <w:style w:type="paragraph" w:styleId="1291">
     <w:name w:val="toc 7"/>
-    <w:basedOn w:val="1292"/>
-    <w:next w:val="1292"/>
+    <w:basedOn w:val="1296"/>
+    <w:next w:val="1296"/>
     <w:uiPriority w:val="39"/>
     <w:unhideWhenUsed/>
     <w:pPr>
@@ -38806,10 +40003,10 @@
       <w:spacing w:after="57"/>
     </w:pPr>
   </w:style>
-  <w:style w:type="paragraph" w:styleId="1288">
+  <w:style w:type="paragraph" w:styleId="1292">
     <w:name w:val="toc 8"/>
-    <w:basedOn w:val="1292"/>
-    <w:next w:val="1292"/>
+    <w:basedOn w:val="1296"/>
+    <w:next w:val="1296"/>
     <w:uiPriority w:val="39"/>
     <w:unhideWhenUsed/>
     <w:pPr>
@@ -38817,10 +40014,10 @@
       <w:spacing w:after="57"/>
     </w:pPr>
   </w:style>
-  <w:style w:type="paragraph" w:styleId="1289">
+  <w:style w:type="paragraph" w:styleId="1293">
     <w:name w:val="toc 9"/>
-    <w:basedOn w:val="1292"/>
-    <w:next w:val="1292"/>
+    <w:basedOn w:val="1296"/>
+    <w:next w:val="1296"/>
     <w:uiPriority w:val="39"/>
     <w:unhideWhenUsed/>
     <w:pPr>
@@ -38828,22 +40025,22 @@
       <w:spacing w:after="57"/>
     </w:pPr>
   </w:style>
-  <w:style w:type="paragraph" w:styleId="1290">
+  <w:style w:type="paragraph" w:styleId="1294">
     <w:name w:val="TOC Heading"/>
     <w:uiPriority w:val="39"/>
     <w:unhideWhenUsed/>
   </w:style>
-  <w:style w:type="paragraph" w:styleId="1291">
+  <w:style w:type="paragraph" w:styleId="1295">
     <w:name w:val="table of figures"/>
-    <w:basedOn w:val="1292"/>
-    <w:next w:val="1292"/>
+    <w:basedOn w:val="1296"/>
+    <w:next w:val="1296"/>
     <w:uiPriority w:val="99"/>
     <w:unhideWhenUsed/>
     <w:pPr>
       <w:spacing w:after="0" w:afterAutospacing="0"/>
     </w:pPr>
   </w:style>
-  <w:style w:type="paragraph" w:styleId="1292" w:default="1">
+  <w:style w:type="paragraph" w:styleId="1296" w:default="1">
     <w:name w:val="Normal"/>
     <w:qFormat/>
     <w:pPr>
@@ -38856,13 +40053,13 @@
       <w:lang w:eastAsia="ru-RU"/>
     </w:rPr>
   </w:style>
-  <w:style w:type="character" w:styleId="1293" w:default="1">
+  <w:style w:type="character" w:styleId="1297" w:default="1">
     <w:name w:val="Default Paragraph Font"/>
     <w:uiPriority w:val="1"/>
     <w:semiHidden/>
     <w:unhideWhenUsed/>
   </w:style>
-  <w:style w:type="table" w:styleId="1294" w:default="1">
+  <w:style w:type="table" w:styleId="1298" w:default="1">
     <w:name w:val="Normal Table"/>
     <w:uiPriority w:val="99"/>
     <w:semiHidden/>
@@ -38877,13 +40074,13 @@
       </w:tblCellMar>
     </w:tblPr>
   </w:style>
-  <w:style w:type="numbering" w:styleId="1295" w:default="1">
+  <w:style w:type="numbering" w:styleId="1299" w:default="1">
     <w:name w:val="No List"/>
     <w:uiPriority w:val="99"/>
     <w:semiHidden/>
     <w:unhideWhenUsed/>
   </w:style>
-  <w:style w:type="paragraph" w:styleId="1296" w:customStyle="1">
+  <w:style w:type="paragraph" w:styleId="1300" w:customStyle="1">
     <w:name w:val="Обычный1"/>
     <w:pPr>
       <w:spacing w:after="0" w:line="240" w:lineRule="auto"/>
@@ -38896,21 +40093,17 @@
       <w:lang w:eastAsia="ru-RU"/>
     </w:rPr>
   </w:style>
-  <w:style w:type="character" w:styleId="1297" w:customStyle="1">
+  <w:style w:type="character" w:styleId="1301" w:customStyle="1">
     <w:name w:val="обычный 2_character"/>
-    <w:link w:val="1298"/>
-    <w:rPr>
-      <w:sz w:val="28"/>
-      <w:szCs w:val="28"/>
-    </w:rPr>
+    <w:link w:val="1302"/>
   </w:style>
-  <w:style w:type="paragraph" w:styleId="1298" w:customStyle="1">
+  <w:style w:type="paragraph" w:styleId="1302" w:customStyle="1">
     <w:name w:val="обычный 2"/>
-    <w:basedOn w:val="1292"/>
-    <w:link w:val="1297"/>
+    <w:basedOn w:val="1296"/>
+    <w:link w:val="1301"/>
     <w:qFormat/>
     <w:pPr>
-      <w:jc w:val="left"/>
+      <w:jc w:val="both"/>
       <w:spacing w:line="360" w:lineRule="auto"/>
     </w:pPr>
     <w:rPr>

</xml_diff>